<commit_message>
ikinci soruda ilerledim fakat katedilecek yollar var
</commit_message>
<xml_diff>
--- a/Project2/Report/Report2.docx
+++ b/Project2/Report/Report2.docx
@@ -522,8 +522,6 @@
               </w:rPr>
               <w:t>Winding Diagram</w:t>
             </w:r>
-            <w:bookmarkStart w:id="0" w:name="_GoBack"/>
-            <w:bookmarkEnd w:id="0"/>
             <w:r>
               <w:rPr>
                 <w:noProof/>
@@ -954,37 +952,37 @@
       <w:pPr>
         <w:pStyle w:val="Balk1"/>
       </w:pPr>
-      <w:bookmarkStart w:id="1" w:name="_Toc34579651"/>
-      <w:bookmarkStart w:id="2" w:name="_Toc35984565"/>
+      <w:bookmarkStart w:id="0" w:name="_Toc34579651"/>
+      <w:bookmarkStart w:id="1" w:name="_Toc35984565"/>
       <w:r>
         <w:lastRenderedPageBreak/>
         <w:t>Introduction</w:t>
       </w:r>
+      <w:bookmarkEnd w:id="0"/>
       <w:bookmarkEnd w:id="1"/>
-      <w:bookmarkEnd w:id="2"/>
     </w:p>
     <w:p>
       <w:pPr>
         <w:pStyle w:val="Balk1"/>
       </w:pPr>
-      <w:bookmarkStart w:id="3" w:name="_Toc35984566"/>
+      <w:bookmarkStart w:id="2" w:name="_Toc35984566"/>
       <w:r>
         <w:t xml:space="preserve">Question 1: </w:t>
       </w:r>
       <w:r>
         <w:t>Integral-Slot Winding Design</w:t>
       </w:r>
-      <w:bookmarkEnd w:id="3"/>
+      <w:bookmarkEnd w:id="2"/>
     </w:p>
     <w:p>
       <w:pPr>
         <w:pStyle w:val="Balk2"/>
       </w:pPr>
-      <w:bookmarkStart w:id="4" w:name="_Toc35984567"/>
+      <w:bookmarkStart w:id="3" w:name="_Toc35984567"/>
       <w:r>
         <w:t>Winding Diagram</w:t>
       </w:r>
-      <w:bookmarkEnd w:id="4"/>
+      <w:bookmarkEnd w:id="3"/>
     </w:p>
     <w:p>
       <w:r>
@@ -1180,24 +1178,14 @@
       <w:r>
         <w:t xml:space="preserve">Table </w:t>
       </w:r>
-      <w:r>
-        <w:fldChar w:fldCharType="begin"/>
-      </w:r>
-      <w:r>
-        <w:instrText xml:space="preserve"> SEQ Table \* ARABIC </w:instrText>
-      </w:r>
-      <w:r>
-        <w:fldChar w:fldCharType="separate"/>
-      </w:r>
-      <w:r>
-        <w:rPr>
-          <w:noProof/>
-        </w:rPr>
-        <w:t>1</w:t>
-      </w:r>
-      <w:r>
-        <w:fldChar w:fldCharType="end"/>
-      </w:r>
+      <w:fldSimple w:instr=" SEQ Table \* ARABIC ">
+        <w:r>
+          <w:rPr>
+            <w:noProof/>
+          </w:rPr>
+          <w:t>1</w:t>
+        </w:r>
+      </w:fldSimple>
       <w:r>
         <w:t xml:space="preserve"> : Winding Distribution of the</w:t>
       </w:r>
@@ -1447,10 +1435,7 @@
               <w:ind w:firstLine="0"/>
             </w:pPr>
             <w:r>
-              <w:t>3</w:t>
-            </w:r>
-            <w:r>
-              <w:t>0</w:t>
+              <w:t>30</w:t>
             </w:r>
             <w:r>
               <w:t>°</w:t>
@@ -1466,10 +1451,7 @@
               <w:ind w:firstLine="0"/>
             </w:pPr>
             <w:r>
-              <w:t>6</w:t>
-            </w:r>
-            <w:r>
-              <w:t>0</w:t>
+              <w:t>60</w:t>
             </w:r>
             <w:r>
               <w:t>°</w:t>
@@ -1485,10 +1467,7 @@
               <w:ind w:firstLine="0"/>
             </w:pPr>
             <w:r>
-              <w:t>9</w:t>
-            </w:r>
-            <w:r>
-              <w:t>0</w:t>
+              <w:t>90</w:t>
             </w:r>
             <w:r>
               <w:t>°</w:t>
@@ -1504,10 +1483,7 @@
               <w:ind w:firstLine="0"/>
             </w:pPr>
             <w:r>
-              <w:t>12</w:t>
-            </w:r>
-            <w:r>
-              <w:t>0</w:t>
+              <w:t>120</w:t>
             </w:r>
             <w:r>
               <w:t>°</w:t>
@@ -1523,10 +1499,7 @@
               <w:ind w:firstLine="0"/>
             </w:pPr>
             <w:r>
-              <w:t>15</w:t>
-            </w:r>
-            <w:r>
-              <w:t>0</w:t>
+              <w:t>150</w:t>
             </w:r>
             <w:r>
               <w:t>°</w:t>
@@ -1542,10 +1515,7 @@
               <w:ind w:firstLine="0"/>
             </w:pPr>
             <w:r>
-              <w:t>18</w:t>
-            </w:r>
-            <w:r>
-              <w:t>0</w:t>
+              <w:t>180</w:t>
             </w:r>
             <w:r>
               <w:t>°</w:t>
@@ -1561,10 +1531,7 @@
               <w:ind w:firstLine="0"/>
             </w:pPr>
             <w:r>
-              <w:t>21</w:t>
-            </w:r>
-            <w:r>
-              <w:t>0</w:t>
+              <w:t>210</w:t>
             </w:r>
             <w:r>
               <w:t>°</w:t>
@@ -1580,10 +1547,7 @@
               <w:ind w:firstLine="0"/>
             </w:pPr>
             <w:r>
-              <w:t>24</w:t>
-            </w:r>
-            <w:r>
-              <w:t>0</w:t>
+              <w:t>240</w:t>
             </w:r>
             <w:r>
               <w:t>°</w:t>
@@ -1599,10 +1563,7 @@
               <w:ind w:firstLine="0"/>
             </w:pPr>
             <w:r>
-              <w:t>27</w:t>
-            </w:r>
-            <w:r>
-              <w:t>0</w:t>
+              <w:t>270</w:t>
             </w:r>
             <w:r>
               <w:t>°</w:t>
@@ -1618,10 +1579,7 @@
               <w:ind w:firstLine="0"/>
             </w:pPr>
             <w:r>
-              <w:t>30</w:t>
-            </w:r>
-            <w:r>
-              <w:t>0</w:t>
+              <w:t>300</w:t>
             </w:r>
             <w:r>
               <w:t>°</w:t>
@@ -1823,14 +1781,14 @@
       <w:pPr>
         <w:pStyle w:val="Balk2"/>
       </w:pPr>
-      <w:bookmarkStart w:id="5" w:name="_Toc35984568"/>
+      <w:bookmarkStart w:id="4" w:name="_Toc35984568"/>
       <w:r>
         <w:t>Distribution factor, Pitch factor, Winding factor calculation</w:t>
       </w:r>
       <w:r>
         <w:t xml:space="preserve"> for the fundamental</w:t>
       </w:r>
-      <w:bookmarkEnd w:id="5"/>
+      <w:bookmarkEnd w:id="4"/>
     </w:p>
     <w:p>
       <w:r>
@@ -1885,13 +1843,7 @@
               <w:rPr>
                 <w:rFonts w:ascii="Cambria Math" w:hAnsi="Cambria Math"/>
               </w:rPr>
-              <m:t>p</m:t>
-            </m:r>
-            <m:r>
-              <w:rPr>
-                <w:rFonts w:ascii="Cambria Math" w:hAnsi="Cambria Math"/>
-              </w:rPr>
-              <m:t>1</m:t>
+              <m:t>p1</m:t>
             </m:r>
           </m:sub>
         </m:sSub>
@@ -2068,13 +2020,7 @@
               <w:rPr>
                 <w:rFonts w:ascii="Cambria Math" w:eastAsiaTheme="minorEastAsia" w:hAnsi="Cambria Math"/>
               </w:rPr>
-              <m:t>d</m:t>
-            </m:r>
-            <m:r>
-              <w:rPr>
-                <w:rFonts w:ascii="Cambria Math" w:eastAsiaTheme="minorEastAsia" w:hAnsi="Cambria Math"/>
-              </w:rPr>
-              <m:t>1</m:t>
+              <m:t>d1</m:t>
             </m:r>
           </m:sub>
         </m:sSub>
@@ -2341,13 +2287,7 @@
           <w:rPr>
             <w:rFonts w:ascii="Cambria Math" w:eastAsiaTheme="minorEastAsia" w:hAnsi="Cambria Math"/>
           </w:rPr>
-          <m:t>=</m:t>
-        </m:r>
-        <m:r>
-          <w:rPr>
-            <w:rFonts w:ascii="Cambria Math" w:eastAsiaTheme="minorEastAsia" w:hAnsi="Cambria Math"/>
-          </w:rPr>
-          <m:t>0.9997</m:t>
+          <m:t>=0.9997</m:t>
         </m:r>
       </m:oMath>
       <w:r>
@@ -2388,13 +2328,7 @@
               <w:rPr>
                 <w:rFonts w:ascii="Cambria Math" w:eastAsiaTheme="minorEastAsia" w:hAnsi="Cambria Math"/>
               </w:rPr>
-              <m:t>w</m:t>
-            </m:r>
-            <m:r>
-              <w:rPr>
-                <w:rFonts w:ascii="Cambria Math" w:eastAsiaTheme="minorEastAsia" w:hAnsi="Cambria Math"/>
-              </w:rPr>
-              <m:t>1</m:t>
+              <m:t>w1</m:t>
             </m:r>
           </m:sub>
         </m:sSub>
@@ -2493,12 +2427,9 @@
       <w:pPr>
         <w:pStyle w:val="Balk2"/>
       </w:pPr>
-      <w:bookmarkStart w:id="6" w:name="_Toc35984569"/>
-      <w:r>
-        <w:t>Distribution factor, Pitch factor, Winding factor calculation for the</w:t>
-      </w:r>
-      <w:r>
-        <w:t xml:space="preserve"> 3</w:t>
+      <w:bookmarkStart w:id="5" w:name="_Toc35984569"/>
+      <w:r>
+        <w:t>Distribution factor, Pitch factor, Winding factor calculation for the 3</w:t>
       </w:r>
       <w:r>
         <w:rPr>
@@ -2518,7 +2449,7 @@
       <w:r>
         <w:t xml:space="preserve"> harmonic</w:t>
       </w:r>
-      <w:bookmarkEnd w:id="6"/>
+      <w:bookmarkEnd w:id="5"/>
     </w:p>
     <w:p>
       <w:r>
@@ -2528,25 +2459,7 @@
         <w:t xml:space="preserve"> in</w:t>
       </w:r>
       <w:r>
-        <w:t xml:space="preserve"> (</w:t>
-      </w:r>
-      <w:r>
-        <w:t>6</w:t>
-      </w:r>
-      <w:r>
-        <w:t>), (</w:t>
-      </w:r>
-      <w:r>
-        <w:t>7</w:t>
-      </w:r>
-      <w:r>
-        <w:t>) &amp; (</w:t>
-      </w:r>
-      <w:r>
-        <w:t>8</w:t>
-      </w:r>
-      <w:r>
-        <w:t xml:space="preserve">) respectively for the </w:t>
+        <w:t xml:space="preserve"> (6), (7) &amp; (8) respectively for the </w:t>
       </w:r>
       <w:r>
         <w:t>3</w:t>
@@ -2604,13 +2517,7 @@
               <w:rPr>
                 <w:rFonts w:ascii="Cambria Math" w:hAnsi="Cambria Math"/>
               </w:rPr>
-              <m:t>p</m:t>
-            </m:r>
-            <m:r>
-              <w:rPr>
-                <w:rFonts w:ascii="Cambria Math" w:hAnsi="Cambria Math"/>
-              </w:rPr>
-              <m:t>3</m:t>
+              <m:t>p3</m:t>
             </m:r>
           </m:sub>
         </m:sSub>
@@ -2633,13 +2540,7 @@
           <w:rPr>
             <w:rFonts w:ascii="Cambria Math" w:hAnsi="Cambria Math"/>
           </w:rPr>
-          <m:t>(</m:t>
-        </m:r>
-        <m:r>
-          <w:rPr>
-            <w:rFonts w:ascii="Cambria Math" w:hAnsi="Cambria Math"/>
-          </w:rPr>
-          <m:t>n</m:t>
+          <m:t>(n</m:t>
         </m:r>
         <m:f>
           <m:fPr>
@@ -2752,13 +2653,7 @@
           <w:rPr>
             <w:rFonts w:ascii="Cambria Math" w:hAnsi="Cambria Math"/>
           </w:rPr>
-          <m:t>=</m:t>
-        </m:r>
-        <m:r>
-          <w:rPr>
-            <w:rFonts w:ascii="Cambria Math" w:hAnsi="Cambria Math"/>
-          </w:rPr>
-          <m:t>-1</m:t>
+          <m:t>=-1</m:t>
         </m:r>
       </m:oMath>
       <w:r>
@@ -2811,13 +2706,7 @@
               <w:rPr>
                 <w:rFonts w:ascii="Cambria Math" w:eastAsiaTheme="minorEastAsia" w:hAnsi="Cambria Math"/>
               </w:rPr>
-              <m:t>d</m:t>
-            </m:r>
-            <m:r>
-              <w:rPr>
-                <w:rFonts w:ascii="Cambria Math" w:eastAsiaTheme="minorEastAsia" w:hAnsi="Cambria Math"/>
-              </w:rPr>
-              <m:t>3</m:t>
+              <m:t>d3</m:t>
             </m:r>
           </m:sub>
         </m:sSub>
@@ -2850,13 +2739,7 @@
               <w:rPr>
                 <w:rFonts w:ascii="Cambria Math" w:eastAsiaTheme="minorEastAsia" w:hAnsi="Cambria Math"/>
               </w:rPr>
-              <m:t>(q</m:t>
-            </m:r>
-            <m:r>
-              <w:rPr>
-                <w:rFonts w:ascii="Cambria Math" w:eastAsiaTheme="minorEastAsia" w:hAnsi="Cambria Math"/>
-              </w:rPr>
-              <m:t>*n*</m:t>
+              <m:t>(q*n*</m:t>
             </m:r>
             <m:f>
               <m:fPr>
@@ -2896,13 +2779,7 @@
               <w:rPr>
                 <w:rFonts w:ascii="Cambria Math" w:eastAsiaTheme="minorEastAsia" w:hAnsi="Cambria Math"/>
               </w:rPr>
-              <m:t>q*sin(</m:t>
-            </m:r>
-            <m:r>
-              <w:rPr>
-                <w:rFonts w:ascii="Cambria Math" w:eastAsiaTheme="minorEastAsia" w:hAnsi="Cambria Math"/>
-              </w:rPr>
-              <m:t>n*</m:t>
+              <m:t>q*sin(n*</m:t>
             </m:r>
             <m:f>
               <m:fPr>
@@ -2958,19 +2835,7 @@
               <w:rPr>
                 <w:rFonts w:ascii="Cambria Math" w:eastAsiaTheme="minorEastAsia" w:hAnsi="Cambria Math"/>
               </w:rPr>
-              <m:t>sin(2</m:t>
-            </m:r>
-            <m:r>
-              <w:rPr>
-                <w:rFonts w:ascii="Cambria Math" w:eastAsiaTheme="minorEastAsia" w:hAnsi="Cambria Math"/>
-              </w:rPr>
-              <m:t>*3</m:t>
-            </m:r>
-            <m:r>
-              <w:rPr>
-                <w:rFonts w:ascii="Cambria Math" w:eastAsiaTheme="minorEastAsia" w:hAnsi="Cambria Math"/>
-              </w:rPr>
-              <m:t>*</m:t>
+              <m:t>sin(2*3*</m:t>
             </m:r>
             <m:f>
               <m:fPr>
@@ -3039,13 +2904,7 @@
               <w:rPr>
                 <w:rFonts w:ascii="Cambria Math" w:eastAsiaTheme="minorEastAsia" w:hAnsi="Cambria Math"/>
               </w:rPr>
-              <m:t>2*sin(</m:t>
-            </m:r>
-            <m:r>
-              <w:rPr>
-                <w:rFonts w:ascii="Cambria Math" w:eastAsiaTheme="minorEastAsia" w:hAnsi="Cambria Math"/>
-              </w:rPr>
-              <m:t>3*</m:t>
+              <m:t>2*sin(3*</m:t>
             </m:r>
             <m:f>
               <m:fPr>
@@ -3114,13 +2973,7 @@
           <w:rPr>
             <w:rFonts w:ascii="Cambria Math" w:eastAsiaTheme="minorEastAsia" w:hAnsi="Cambria Math"/>
           </w:rPr>
-          <m:t>=</m:t>
-        </m:r>
-        <m:r>
-          <w:rPr>
-            <w:rFonts w:ascii="Cambria Math" w:eastAsiaTheme="minorEastAsia" w:hAnsi="Cambria Math"/>
-          </w:rPr>
-          <m:t>0.9969</m:t>
+          <m:t>=0.9969</m:t>
         </m:r>
       </m:oMath>
       <w:r>
@@ -3173,13 +3026,7 @@
               <w:rPr>
                 <w:rFonts w:ascii="Cambria Math" w:eastAsiaTheme="minorEastAsia" w:hAnsi="Cambria Math"/>
               </w:rPr>
-              <m:t>w</m:t>
-            </m:r>
-            <m:r>
-              <w:rPr>
-                <w:rFonts w:ascii="Cambria Math" w:eastAsiaTheme="minorEastAsia" w:hAnsi="Cambria Math"/>
-              </w:rPr>
-              <m:t>3</m:t>
+              <m:t>w3</m:t>
             </m:r>
           </m:sub>
         </m:sSub>
@@ -3211,13 +3058,7 @@
               <w:rPr>
                 <w:rFonts w:ascii="Cambria Math" w:eastAsiaTheme="minorEastAsia" w:hAnsi="Cambria Math"/>
               </w:rPr>
-              <m:t>d</m:t>
-            </m:r>
-            <m:r>
-              <w:rPr>
-                <w:rFonts w:ascii="Cambria Math" w:eastAsiaTheme="minorEastAsia" w:hAnsi="Cambria Math"/>
-              </w:rPr>
-              <m:t>3</m:t>
+              <m:t>d3</m:t>
             </m:r>
           </m:sub>
         </m:sSub>
@@ -3249,13 +3090,7 @@
               <w:rPr>
                 <w:rFonts w:ascii="Cambria Math" w:eastAsiaTheme="minorEastAsia" w:hAnsi="Cambria Math"/>
               </w:rPr>
-              <m:t>p</m:t>
-            </m:r>
-            <m:r>
-              <w:rPr>
-                <w:rFonts w:ascii="Cambria Math" w:eastAsiaTheme="minorEastAsia" w:hAnsi="Cambria Math"/>
-              </w:rPr>
-              <m:t>3</m:t>
+              <m:t>p3</m:t>
             </m:r>
           </m:sub>
         </m:sSub>
@@ -3263,27 +3098,9 @@
           <w:rPr>
             <w:rFonts w:ascii="Cambria Math" w:eastAsiaTheme="minorEastAsia" w:hAnsi="Cambria Math"/>
           </w:rPr>
-          <m:t>=</m:t>
-        </m:r>
-        <m:r>
-          <w:rPr>
-            <w:rFonts w:ascii="Cambria Math" w:eastAsiaTheme="minorEastAsia" w:hAnsi="Cambria Math"/>
-          </w:rPr>
-          <m:t>-</m:t>
-        </m:r>
-        <m:r>
-          <w:rPr>
-            <w:rFonts w:ascii="Cambria Math" w:eastAsiaTheme="minorEastAsia" w:hAnsi="Cambria Math"/>
-          </w:rPr>
-          <m:t>0.9969</m:t>
+          <m:t>=-0.9969</m:t>
         </m:r>
       </m:oMath>
-      <w:r>
-        <w:rPr>
-          <w:rFonts w:eastAsiaTheme="minorEastAsia"/>
-        </w:rPr>
-        <w:tab/>
-      </w:r>
       <w:r>
         <w:rPr>
           <w:rFonts w:eastAsiaTheme="minorEastAsia"/>
@@ -3340,13 +3157,7 @@
               <w:rPr>
                 <w:rFonts w:ascii="Cambria Math" w:hAnsi="Cambria Math"/>
               </w:rPr>
-              <m:t>p</m:t>
-            </m:r>
-            <m:r>
-              <w:rPr>
-                <w:rFonts w:ascii="Cambria Math" w:hAnsi="Cambria Math"/>
-              </w:rPr>
-              <m:t>5</m:t>
+              <m:t>p5</m:t>
             </m:r>
           </m:sub>
         </m:sSub>
@@ -3369,13 +3180,7 @@
           <w:rPr>
             <w:rFonts w:ascii="Cambria Math" w:hAnsi="Cambria Math"/>
           </w:rPr>
-          <m:t>(</m:t>
-        </m:r>
-        <m:r>
-          <w:rPr>
-            <w:rFonts w:ascii="Cambria Math" w:hAnsi="Cambria Math"/>
-          </w:rPr>
-          <m:t>n*</m:t>
+          <m:t>(n*</m:t>
         </m:r>
         <m:f>
           <m:fPr>
@@ -3541,13 +3346,7 @@
               <w:rPr>
                 <w:rFonts w:ascii="Cambria Math" w:eastAsiaTheme="minorEastAsia" w:hAnsi="Cambria Math"/>
               </w:rPr>
-              <m:t>d</m:t>
-            </m:r>
-            <m:r>
-              <w:rPr>
-                <w:rFonts w:ascii="Cambria Math" w:eastAsiaTheme="minorEastAsia" w:hAnsi="Cambria Math"/>
-              </w:rPr>
-              <m:t>5</m:t>
+              <m:t>d5</m:t>
             </m:r>
           </m:sub>
         </m:sSub>
@@ -3580,13 +3379,7 @@
               <w:rPr>
                 <w:rFonts w:ascii="Cambria Math" w:eastAsiaTheme="minorEastAsia" w:hAnsi="Cambria Math"/>
               </w:rPr>
-              <m:t>(q</m:t>
-            </m:r>
-            <m:r>
-              <w:rPr>
-                <w:rFonts w:ascii="Cambria Math" w:eastAsiaTheme="minorEastAsia" w:hAnsi="Cambria Math"/>
-              </w:rPr>
-              <m:t>*n*</m:t>
+              <m:t>(q*n*</m:t>
             </m:r>
             <m:f>
               <m:fPr>
@@ -3626,13 +3419,7 @@
               <w:rPr>
                 <w:rFonts w:ascii="Cambria Math" w:eastAsiaTheme="minorEastAsia" w:hAnsi="Cambria Math"/>
               </w:rPr>
-              <m:t>q*sin(</m:t>
-            </m:r>
-            <m:r>
-              <w:rPr>
-                <w:rFonts w:ascii="Cambria Math" w:eastAsiaTheme="minorEastAsia" w:hAnsi="Cambria Math"/>
-              </w:rPr>
-              <m:t>n*</m:t>
+              <m:t>q*sin(n*</m:t>
             </m:r>
             <m:f>
               <m:fPr>
@@ -3688,19 +3475,7 @@
               <w:rPr>
                 <w:rFonts w:ascii="Cambria Math" w:eastAsiaTheme="minorEastAsia" w:hAnsi="Cambria Math"/>
               </w:rPr>
-              <m:t>sin(2</m:t>
-            </m:r>
-            <m:r>
-              <w:rPr>
-                <w:rFonts w:ascii="Cambria Math" w:eastAsiaTheme="minorEastAsia" w:hAnsi="Cambria Math"/>
-              </w:rPr>
-              <m:t>*5</m:t>
-            </m:r>
-            <m:r>
-              <w:rPr>
-                <w:rFonts w:ascii="Cambria Math" w:eastAsiaTheme="minorEastAsia" w:hAnsi="Cambria Math"/>
-              </w:rPr>
-              <m:t>*</m:t>
+              <m:t>sin(2*5*</m:t>
             </m:r>
             <m:f>
               <m:fPr>
@@ -3769,13 +3544,7 @@
               <w:rPr>
                 <w:rFonts w:ascii="Cambria Math" w:eastAsiaTheme="minorEastAsia" w:hAnsi="Cambria Math"/>
               </w:rPr>
-              <m:t>2*sin(</m:t>
-            </m:r>
-            <m:r>
-              <w:rPr>
-                <w:rFonts w:ascii="Cambria Math" w:eastAsiaTheme="minorEastAsia" w:hAnsi="Cambria Math"/>
-              </w:rPr>
-              <m:t>5*</m:t>
+              <m:t>2*sin(5*</m:t>
             </m:r>
             <m:f>
               <m:fPr>
@@ -3844,13 +3613,7 @@
           <w:rPr>
             <w:rFonts w:ascii="Cambria Math" w:eastAsiaTheme="minorEastAsia" w:hAnsi="Cambria Math"/>
           </w:rPr>
-          <m:t>=</m:t>
-        </m:r>
-        <m:r>
-          <w:rPr>
-            <w:rFonts w:ascii="Cambria Math" w:eastAsiaTheme="minorEastAsia" w:hAnsi="Cambria Math"/>
-          </w:rPr>
-          <m:t>0.9914</m:t>
+          <m:t>=0.9914</m:t>
         </m:r>
       </m:oMath>
       <w:r>
@@ -3903,13 +3666,7 @@
               <w:rPr>
                 <w:rFonts w:ascii="Cambria Math" w:eastAsiaTheme="minorEastAsia" w:hAnsi="Cambria Math"/>
               </w:rPr>
-              <m:t>w</m:t>
-            </m:r>
-            <m:r>
-              <w:rPr>
-                <w:rFonts w:ascii="Cambria Math" w:eastAsiaTheme="minorEastAsia" w:hAnsi="Cambria Math"/>
-              </w:rPr>
-              <m:t>5</m:t>
+              <m:t>w5</m:t>
             </m:r>
           </m:sub>
         </m:sSub>
@@ -3941,13 +3698,7 @@
               <w:rPr>
                 <w:rFonts w:ascii="Cambria Math" w:eastAsiaTheme="minorEastAsia" w:hAnsi="Cambria Math"/>
               </w:rPr>
-              <m:t>d</m:t>
-            </m:r>
-            <m:r>
-              <w:rPr>
-                <w:rFonts w:ascii="Cambria Math" w:eastAsiaTheme="minorEastAsia" w:hAnsi="Cambria Math"/>
-              </w:rPr>
-              <m:t>5</m:t>
+              <m:t>d5</m:t>
             </m:r>
           </m:sub>
         </m:sSub>
@@ -3979,13 +3730,7 @@
               <w:rPr>
                 <w:rFonts w:ascii="Cambria Math" w:eastAsiaTheme="minorEastAsia" w:hAnsi="Cambria Math"/>
               </w:rPr>
-              <m:t>p</m:t>
-            </m:r>
-            <m:r>
-              <w:rPr>
-                <w:rFonts w:ascii="Cambria Math" w:eastAsiaTheme="minorEastAsia" w:hAnsi="Cambria Math"/>
-              </w:rPr>
-              <m:t>5</m:t>
+              <m:t>p5</m:t>
             </m:r>
           </m:sub>
         </m:sSub>
@@ -3993,13 +3738,7 @@
           <w:rPr>
             <w:rFonts w:ascii="Cambria Math" w:eastAsiaTheme="minorEastAsia" w:hAnsi="Cambria Math"/>
           </w:rPr>
-          <m:t>=0</m:t>
-        </m:r>
-        <m:r>
-          <w:rPr>
-            <w:rFonts w:ascii="Cambria Math" w:eastAsiaTheme="minorEastAsia" w:hAnsi="Cambria Math"/>
-          </w:rPr>
-          <m:t>.9914</m:t>
+          <m:t>=0.9914</m:t>
         </m:r>
       </m:oMath>
       <w:r>
@@ -4039,11 +3778,11 @@
       <w:pPr>
         <w:pStyle w:val="Balk2"/>
       </w:pPr>
-      <w:bookmarkStart w:id="7" w:name="_Toc35984570"/>
+      <w:bookmarkStart w:id="6" w:name="_Toc35984570"/>
       <w:r>
         <w:t>Comments</w:t>
       </w:r>
-      <w:bookmarkEnd w:id="7"/>
+      <w:bookmarkEnd w:id="6"/>
     </w:p>
     <w:p>
       <w:r>
@@ -4056,93 +3795,54 @@
         <w:t>d1</w:t>
       </w:r>
       <w:r>
-        <w:t xml:space="preserve"> and </w:t>
-      </w:r>
-      <w:r>
-        <w:t>k</w:t>
+        <w:t xml:space="preserve"> and k</w:t>
       </w:r>
       <w:r>
         <w:rPr>
           <w:vertAlign w:val="subscript"/>
         </w:rPr>
-        <w:t>p</w:t>
+        <w:t>p1</w:t>
+      </w:r>
+      <w:r>
+        <w:t xml:space="preserve"> values are close to unity meaning that in this winding distribution the fundamental component’s magnitude is as high as possible. </w:t>
+      </w:r>
+    </w:p>
+    <w:p>
+      <w:r>
+        <w:t>However, k</w:t>
       </w:r>
       <w:r>
         <w:rPr>
           <w:vertAlign w:val="subscript"/>
         </w:rPr>
-        <w:t>1</w:t>
-      </w:r>
-      <w:r>
-        <w:t xml:space="preserve"> values are close to unity meaning that in this winding distribution the fundamental component’s magnitude is as high as possible. </w:t>
-      </w:r>
-    </w:p>
-    <w:p>
-      <w:r>
-        <w:t xml:space="preserve">However, </w:t>
-      </w:r>
-      <w:r>
-        <w:t>k</w:t>
+        <w:t>d3</w:t>
+      </w:r>
+      <w:r>
+        <w:t>, k</w:t>
       </w:r>
       <w:r>
         <w:rPr>
           <w:vertAlign w:val="subscript"/>
         </w:rPr>
-        <w:t>d</w:t>
+        <w:t>p3</w:t>
+      </w:r>
+      <w:r>
+        <w:t>, k</w:t>
       </w:r>
       <w:r>
         <w:rPr>
           <w:vertAlign w:val="subscript"/>
         </w:rPr>
-        <w:t>3</w:t>
-      </w:r>
-      <w:r>
-        <w:t>,</w:t>
-      </w:r>
-      <w:r>
-        <w:t xml:space="preserve"> k</w:t>
+        <w:t>d5</w:t>
+      </w:r>
+      <w:r>
+        <w:t>, k</w:t>
       </w:r>
       <w:r>
         <w:rPr>
           <w:vertAlign w:val="subscript"/>
         </w:rPr>
-        <w:t>p</w:t>
-      </w:r>
-      <w:r>
-        <w:rPr>
-          <w:vertAlign w:val="subscript"/>
-        </w:rPr>
-        <w:t>3</w:t>
-      </w:r>
-      <w:r>
-        <w:t>, k</w:t>
-      </w:r>
-      <w:r>
-        <w:rPr>
-          <w:vertAlign w:val="subscript"/>
-        </w:rPr>
-        <w:t>d</w:t>
-      </w:r>
-      <w:r>
-        <w:rPr>
-          <w:vertAlign w:val="subscript"/>
-        </w:rPr>
-        <w:t>5</w:t>
-      </w:r>
-      <w:r>
-        <w:t>, k</w:t>
-      </w:r>
-      <w:r>
-        <w:rPr>
-          <w:vertAlign w:val="subscript"/>
-        </w:rPr>
-        <w:t>p</w:t>
-      </w:r>
-      <w:r>
-        <w:rPr>
-          <w:vertAlign w:val="subscript"/>
-        </w:rPr>
-        <w:t xml:space="preserve">5 </w:t>
+        <w:t xml:space="preserve">p5 </w:t>
       </w:r>
       <w:r>
         <w:t>values are considerably high. These values affect the magnitude of their corresponding harmonics. Even though their flux d</w:t>
@@ -4194,11 +3894,16 @@
       <w:pPr>
         <w:pStyle w:val="Balk1"/>
       </w:pPr>
-      <w:bookmarkStart w:id="8" w:name="_Toc35984571"/>
+      <w:bookmarkStart w:id="7" w:name="_Toc35984571"/>
+      <w:r>
+        <w:t xml:space="preserve">Question 2: </w:t>
+      </w:r>
+      <w:bookmarkStart w:id="8" w:name="_GoBack"/>
+      <w:bookmarkEnd w:id="8"/>
       <w:r>
         <w:t>Fractional-Slot Winding Design</w:t>
       </w:r>
-      <w:bookmarkEnd w:id="8"/>
+      <w:bookmarkEnd w:id="7"/>
     </w:p>
     <w:p>
       <w:r>
@@ -4266,13 +3971,7 @@
               <w:rPr>
                 <w:rFonts w:ascii="Cambria Math" w:hAnsi="Cambria Math"/>
               </w:rPr>
-              <m:t>20</m:t>
-            </m:r>
-            <m:r>
-              <w:rPr>
-                <w:rFonts w:ascii="Cambria Math" w:hAnsi="Cambria Math"/>
-              </w:rPr>
-              <m:t>*3</m:t>
+              <m:t>20*3</m:t>
             </m:r>
           </m:den>
         </m:f>
@@ -4280,19 +3979,7 @@
           <w:rPr>
             <w:rFonts w:ascii="Cambria Math" w:hAnsi="Cambria Math"/>
           </w:rPr>
-          <m:t>=</m:t>
-        </m:r>
-        <m:r>
-          <w:rPr>
-            <w:rFonts w:ascii="Cambria Math" w:hAnsi="Cambria Math"/>
-          </w:rPr>
-          <m:t>0.4</m:t>
-        </m:r>
-        <m:r>
-          <w:rPr>
-            <w:rFonts w:ascii="Cambria Math" w:hAnsi="Cambria Math"/>
-          </w:rPr>
-          <m:t xml:space="preserve"> slots per pole per phase</m:t>
+          <m:t>=0.4 slots per pole per phase</m:t>
         </m:r>
       </m:oMath>
       <w:r>
@@ -4300,19 +3987,7 @@
           <w:rFonts w:eastAsiaTheme="minorEastAsia"/>
         </w:rPr>
         <w:tab/>
-        <w:t>(1</w:t>
-      </w:r>
-      <w:r>
-        <w:rPr>
-          <w:rFonts w:eastAsiaTheme="minorEastAsia"/>
-        </w:rPr>
-        <w:t>2</w:t>
-      </w:r>
-      <w:r>
-        <w:rPr>
-          <w:rFonts w:eastAsiaTheme="minorEastAsia"/>
-        </w:rPr>
-        <w:t>)</w:t>
+        <w:t>(12)</w:t>
       </w:r>
     </w:p>
     <w:p>
@@ -4394,19 +4069,7 @@
           <w:rPr>
             <w:rFonts w:ascii="Cambria Math" w:eastAsiaTheme="minorEastAsia" w:hAnsi="Cambria Math"/>
           </w:rPr>
-          <m:t>=</m:t>
-        </m:r>
-        <m:r>
-          <w:rPr>
-            <w:rFonts w:ascii="Cambria Math" w:eastAsiaTheme="minorEastAsia" w:hAnsi="Cambria Math"/>
-          </w:rPr>
-          <m:t>15</m:t>
-        </m:r>
-        <m:r>
-          <w:rPr>
-            <w:rFonts w:ascii="Cambria Math" w:eastAsiaTheme="minorEastAsia" w:hAnsi="Cambria Math"/>
-          </w:rPr>
-          <m:t>0</m:t>
+          <m:t>=150</m:t>
         </m:r>
         <m:r>
           <m:rPr>
@@ -4423,19 +4086,7 @@
           <w:rFonts w:eastAsiaTheme="minorEastAsia"/>
         </w:rPr>
         <w:tab/>
-        <w:t>(</w:t>
-      </w:r>
-      <w:r>
-        <w:rPr>
-          <w:rFonts w:eastAsiaTheme="minorEastAsia"/>
-        </w:rPr>
-        <w:t>13</w:t>
-      </w:r>
-      <w:r>
-        <w:rPr>
-          <w:rFonts w:eastAsiaTheme="minorEastAsia"/>
-        </w:rPr>
-        <w:t>)</w:t>
+        <w:t>(13)</w:t>
       </w:r>
     </w:p>
     <w:p>
@@ -5616,27 +5267,58 @@
         <w:tc>
           <w:tcPr>
             <w:tcW w:w="705" w:type="dxa"/>
-          </w:tcPr>
-          <w:p>
-            <w:pPr>
-              <w:ind w:firstLine="0"/>
-              <w:rPr>
-                <w:sz w:val="20"/>
-                <w:szCs w:val="20"/>
-              </w:rPr>
-            </w:pPr>
-            <w:r>
-              <w:rPr>
-                <w:sz w:val="20"/>
-                <w:szCs w:val="20"/>
-              </w:rPr>
-              <w:t>A1</w:t>
+            <w:shd w:val="clear" w:color="auto" w:fill="FFC000"/>
+          </w:tcPr>
+          <w:p>
+            <w:pPr>
+              <w:ind w:firstLine="0"/>
+              <w:rPr>
+                <w:sz w:val="20"/>
+                <w:szCs w:val="20"/>
+              </w:rPr>
+            </w:pPr>
+            <w:r>
+              <w:rPr>
+                <w:sz w:val="20"/>
+                <w:szCs w:val="20"/>
+              </w:rPr>
+              <w:t>A</w:t>
+            </w:r>
+            <w:r>
+              <w:rPr>
+                <w:sz w:val="20"/>
+                <w:szCs w:val="20"/>
+              </w:rPr>
+              <w:t>1</w:t>
             </w:r>
           </w:p>
         </w:tc>
         <w:tc>
           <w:tcPr>
             <w:tcW w:w="725" w:type="dxa"/>
+            <w:shd w:val="clear" w:color="auto" w:fill="92D050"/>
+          </w:tcPr>
+          <w:p>
+            <w:pPr>
+              <w:ind w:firstLine="0"/>
+              <w:rPr>
+                <w:sz w:val="20"/>
+                <w:szCs w:val="20"/>
+              </w:rPr>
+            </w:pPr>
+            <w:r>
+              <w:rPr>
+                <w:sz w:val="20"/>
+                <w:szCs w:val="20"/>
+              </w:rPr>
+              <w:t>C1</w:t>
+            </w:r>
+          </w:p>
+        </w:tc>
+        <w:tc>
+          <w:tcPr>
+            <w:tcW w:w="727" w:type="dxa"/>
+            <w:shd w:val="clear" w:color="auto" w:fill="92D050"/>
           </w:tcPr>
           <w:p>
             <w:pPr>
@@ -5658,6 +5340,29 @@
         <w:tc>
           <w:tcPr>
             <w:tcW w:w="727" w:type="dxa"/>
+            <w:shd w:val="clear" w:color="auto" w:fill="00B0F0"/>
+          </w:tcPr>
+          <w:p>
+            <w:pPr>
+              <w:ind w:firstLine="0"/>
+              <w:rPr>
+                <w:sz w:val="20"/>
+                <w:szCs w:val="20"/>
+              </w:rPr>
+            </w:pPr>
+            <w:r>
+              <w:rPr>
+                <w:sz w:val="20"/>
+                <w:szCs w:val="20"/>
+              </w:rPr>
+              <w:t>-B1</w:t>
+            </w:r>
+          </w:p>
+        </w:tc>
+        <w:tc>
+          <w:tcPr>
+            <w:tcW w:w="741" w:type="dxa"/>
+            <w:shd w:val="clear" w:color="auto" w:fill="00B0F0"/>
           </w:tcPr>
           <w:p>
             <w:pPr>
@@ -5678,149 +5383,156 @@
         </w:tc>
         <w:tc>
           <w:tcPr>
-            <w:tcW w:w="727" w:type="dxa"/>
-          </w:tcPr>
-          <w:p>
-            <w:pPr>
-              <w:ind w:firstLine="0"/>
-              <w:rPr>
-                <w:sz w:val="20"/>
-                <w:szCs w:val="20"/>
-              </w:rPr>
-            </w:pPr>
-          </w:p>
-        </w:tc>
-        <w:tc>
-          <w:tcPr>
             <w:tcW w:w="741" w:type="dxa"/>
-          </w:tcPr>
-          <w:p>
-            <w:pPr>
-              <w:ind w:firstLine="0"/>
-              <w:rPr>
-                <w:sz w:val="20"/>
-                <w:szCs w:val="20"/>
-              </w:rPr>
-            </w:pPr>
+            <w:shd w:val="clear" w:color="auto" w:fill="FFC000"/>
+          </w:tcPr>
+          <w:p>
+            <w:pPr>
+              <w:ind w:firstLine="0"/>
+              <w:rPr>
+                <w:sz w:val="20"/>
+                <w:szCs w:val="20"/>
+              </w:rPr>
+            </w:pPr>
+            <w:r>
+              <w:rPr>
+                <w:sz w:val="20"/>
+                <w:szCs w:val="20"/>
+              </w:rPr>
+              <w:t>A3</w:t>
+            </w:r>
           </w:p>
         </w:tc>
         <w:tc>
           <w:tcPr>
             <w:tcW w:w="741" w:type="dxa"/>
-          </w:tcPr>
-          <w:p>
-            <w:pPr>
-              <w:ind w:firstLine="0"/>
-              <w:rPr>
-                <w:sz w:val="20"/>
-                <w:szCs w:val="20"/>
-              </w:rPr>
-            </w:pPr>
-          </w:p>
-        </w:tc>
-        <w:tc>
-          <w:tcPr>
-            <w:tcW w:w="741" w:type="dxa"/>
-          </w:tcPr>
-          <w:p>
-            <w:pPr>
-              <w:ind w:firstLine="0"/>
-              <w:rPr>
-                <w:sz w:val="20"/>
-                <w:szCs w:val="20"/>
-              </w:rPr>
-            </w:pPr>
-            <w:r>
-              <w:rPr>
-                <w:sz w:val="20"/>
-                <w:szCs w:val="20"/>
-              </w:rPr>
-              <w:t>-A1</w:t>
+            <w:shd w:val="clear" w:color="auto" w:fill="FFC000"/>
+          </w:tcPr>
+          <w:p>
+            <w:pPr>
+              <w:ind w:firstLine="0"/>
+              <w:rPr>
+                <w:sz w:val="20"/>
+                <w:szCs w:val="20"/>
+              </w:rPr>
+            </w:pPr>
+            <w:r>
+              <w:rPr>
+                <w:sz w:val="20"/>
+                <w:szCs w:val="20"/>
+              </w:rPr>
+              <w:t>-A3</w:t>
             </w:r>
           </w:p>
         </w:tc>
         <w:tc>
           <w:tcPr>
             <w:tcW w:w="748" w:type="dxa"/>
-          </w:tcPr>
-          <w:p>
-            <w:pPr>
-              <w:ind w:firstLine="0"/>
-              <w:rPr>
-                <w:sz w:val="20"/>
-                <w:szCs w:val="20"/>
-              </w:rPr>
-            </w:pPr>
-            <w:r>
-              <w:rPr>
-                <w:sz w:val="20"/>
-                <w:szCs w:val="20"/>
-              </w:rPr>
-              <w:t>C1</w:t>
+            <w:shd w:val="clear" w:color="auto" w:fill="92D050"/>
+          </w:tcPr>
+          <w:p>
+            <w:pPr>
+              <w:ind w:firstLine="0"/>
+              <w:rPr>
+                <w:sz w:val="20"/>
+                <w:szCs w:val="20"/>
+              </w:rPr>
+            </w:pPr>
+            <w:r>
+              <w:rPr>
+                <w:sz w:val="20"/>
+                <w:szCs w:val="20"/>
+              </w:rPr>
+              <w:t>-C3</w:t>
             </w:r>
           </w:p>
         </w:tc>
         <w:tc>
           <w:tcPr>
             <w:tcW w:w="748" w:type="dxa"/>
-          </w:tcPr>
-          <w:p>
-            <w:pPr>
-              <w:ind w:firstLine="0"/>
-              <w:rPr>
-                <w:sz w:val="20"/>
-                <w:szCs w:val="20"/>
-              </w:rPr>
-            </w:pPr>
-            <w:r>
-              <w:rPr>
-                <w:sz w:val="20"/>
-                <w:szCs w:val="20"/>
-              </w:rPr>
-              <w:t>-B1</w:t>
+            <w:shd w:val="clear" w:color="auto" w:fill="92D050"/>
+          </w:tcPr>
+          <w:p>
+            <w:pPr>
+              <w:ind w:firstLine="0"/>
+              <w:rPr>
+                <w:sz w:val="20"/>
+                <w:szCs w:val="20"/>
+              </w:rPr>
+            </w:pPr>
+            <w:r>
+              <w:rPr>
+                <w:sz w:val="20"/>
+                <w:szCs w:val="20"/>
+              </w:rPr>
+              <w:t>C3</w:t>
             </w:r>
           </w:p>
         </w:tc>
         <w:tc>
           <w:tcPr>
             <w:tcW w:w="737" w:type="dxa"/>
-          </w:tcPr>
-          <w:p>
-            <w:pPr>
-              <w:ind w:firstLine="0"/>
-              <w:rPr>
-                <w:sz w:val="20"/>
-                <w:szCs w:val="20"/>
-              </w:rPr>
-            </w:pPr>
+            <w:shd w:val="clear" w:color="auto" w:fill="00B0F0"/>
+          </w:tcPr>
+          <w:p>
+            <w:pPr>
+              <w:ind w:firstLine="0"/>
+              <w:rPr>
+                <w:sz w:val="20"/>
+                <w:szCs w:val="20"/>
+              </w:rPr>
+            </w:pPr>
+            <w:r>
+              <w:rPr>
+                <w:sz w:val="20"/>
+                <w:szCs w:val="20"/>
+              </w:rPr>
+              <w:t>B3</w:t>
+            </w:r>
           </w:p>
         </w:tc>
         <w:tc>
           <w:tcPr>
             <w:tcW w:w="737" w:type="dxa"/>
-          </w:tcPr>
-          <w:p>
-            <w:pPr>
-              <w:ind w:firstLine="0"/>
-              <w:rPr>
-                <w:sz w:val="20"/>
-                <w:szCs w:val="20"/>
-              </w:rPr>
-            </w:pPr>
+            <w:shd w:val="clear" w:color="auto" w:fill="00B0F0"/>
+          </w:tcPr>
+          <w:p>
+            <w:pPr>
+              <w:ind w:firstLine="0"/>
+              <w:rPr>
+                <w:sz w:val="20"/>
+                <w:szCs w:val="20"/>
+              </w:rPr>
+            </w:pPr>
+            <w:r>
+              <w:rPr>
+                <w:sz w:val="20"/>
+                <w:szCs w:val="20"/>
+              </w:rPr>
+              <w:t>-B3</w:t>
+            </w:r>
           </w:p>
         </w:tc>
         <w:tc>
           <w:tcPr>
             <w:tcW w:w="737" w:type="dxa"/>
-          </w:tcPr>
-          <w:p>
-            <w:pPr>
-              <w:ind w:firstLine="0"/>
-              <w:rPr>
-                <w:sz w:val="20"/>
-                <w:szCs w:val="20"/>
-              </w:rPr>
-            </w:pPr>
+            <w:shd w:val="clear" w:color="auto" w:fill="FFC000"/>
+          </w:tcPr>
+          <w:p>
+            <w:pPr>
+              <w:ind w:firstLine="0"/>
+              <w:rPr>
+                <w:sz w:val="20"/>
+                <w:szCs w:val="20"/>
+              </w:rPr>
+            </w:pPr>
+            <w:r>
+              <w:rPr>
+                <w:sz w:val="20"/>
+                <w:szCs w:val="20"/>
+              </w:rPr>
+              <w:t>-A2</w:t>
+            </w:r>
           </w:p>
         </w:tc>
       </w:tr>
@@ -6325,14 +6037,7 @@
                 <w:sz w:val="20"/>
                 <w:szCs w:val="20"/>
               </w:rPr>
-              <w:t>1800</w:t>
-            </w:r>
-            <w:r>
-              <w:rPr>
-                <w:sz w:val="20"/>
-                <w:szCs w:val="20"/>
-              </w:rPr>
-              <w:t>°</w:t>
+              <w:t>1800°</w:t>
             </w:r>
           </w:p>
         </w:tc>
@@ -6353,14 +6058,7 @@
                 <w:sz w:val="20"/>
                 <w:szCs w:val="20"/>
               </w:rPr>
-              <w:t>1950</w:t>
-            </w:r>
-            <w:r>
-              <w:rPr>
-                <w:sz w:val="20"/>
-                <w:szCs w:val="20"/>
-              </w:rPr>
-              <w:t>°</w:t>
+              <w:t>1950°</w:t>
             </w:r>
           </w:p>
         </w:tc>
@@ -6381,14 +6079,7 @@
                 <w:sz w:val="20"/>
                 <w:szCs w:val="20"/>
               </w:rPr>
-              <w:t>2100</w:t>
-            </w:r>
-            <w:r>
-              <w:rPr>
-                <w:sz w:val="20"/>
-                <w:szCs w:val="20"/>
-              </w:rPr>
-              <w:t>°</w:t>
+              <w:t>2100°</w:t>
             </w:r>
           </w:p>
         </w:tc>
@@ -6409,14 +6100,7 @@
                 <w:sz w:val="20"/>
                 <w:szCs w:val="20"/>
               </w:rPr>
-              <w:t>2250</w:t>
-            </w:r>
-            <w:r>
-              <w:rPr>
-                <w:sz w:val="20"/>
-                <w:szCs w:val="20"/>
-              </w:rPr>
-              <w:t>°</w:t>
+              <w:t>2250°</w:t>
             </w:r>
           </w:p>
         </w:tc>
@@ -6437,14 +6121,7 @@
                 <w:sz w:val="20"/>
                 <w:szCs w:val="20"/>
               </w:rPr>
-              <w:t>2400</w:t>
-            </w:r>
-            <w:r>
-              <w:rPr>
-                <w:sz w:val="20"/>
-                <w:szCs w:val="20"/>
-              </w:rPr>
-              <w:t>°</w:t>
+              <w:t>2400°</w:t>
             </w:r>
           </w:p>
         </w:tc>
@@ -6465,14 +6142,7 @@
                 <w:sz w:val="20"/>
                 <w:szCs w:val="20"/>
               </w:rPr>
-              <w:t>2550</w:t>
-            </w:r>
-            <w:r>
-              <w:rPr>
-                <w:sz w:val="20"/>
-                <w:szCs w:val="20"/>
-              </w:rPr>
-              <w:t>°</w:t>
+              <w:t>2550°</w:t>
             </w:r>
           </w:p>
         </w:tc>
@@ -6493,14 +6163,7 @@
                 <w:sz w:val="20"/>
                 <w:szCs w:val="20"/>
               </w:rPr>
-              <w:t>2700</w:t>
-            </w:r>
-            <w:r>
-              <w:rPr>
-                <w:sz w:val="20"/>
-                <w:szCs w:val="20"/>
-              </w:rPr>
-              <w:t>°</w:t>
+              <w:t>2700°</w:t>
             </w:r>
           </w:p>
         </w:tc>
@@ -6521,14 +6184,7 @@
                 <w:sz w:val="20"/>
                 <w:szCs w:val="20"/>
               </w:rPr>
-              <w:t>2850</w:t>
-            </w:r>
-            <w:r>
-              <w:rPr>
-                <w:sz w:val="20"/>
-                <w:szCs w:val="20"/>
-              </w:rPr>
-              <w:t>°</w:t>
+              <w:t>2850°</w:t>
             </w:r>
           </w:p>
         </w:tc>
@@ -7130,169 +6786,265 @@
         <w:tc>
           <w:tcPr>
             <w:tcW w:w="705" w:type="dxa"/>
-          </w:tcPr>
-          <w:p>
-            <w:pPr>
-              <w:ind w:firstLine="0"/>
-              <w:rPr>
-                <w:sz w:val="20"/>
-                <w:szCs w:val="20"/>
-              </w:rPr>
-            </w:pPr>
+            <w:shd w:val="clear" w:color="auto" w:fill="FFC000"/>
+          </w:tcPr>
+          <w:p>
+            <w:pPr>
+              <w:ind w:firstLine="0"/>
+              <w:rPr>
+                <w:sz w:val="20"/>
+                <w:szCs w:val="20"/>
+              </w:rPr>
+            </w:pPr>
+            <w:r>
+              <w:rPr>
+                <w:sz w:val="20"/>
+                <w:szCs w:val="20"/>
+              </w:rPr>
+              <w:t>A2</w:t>
+            </w:r>
           </w:p>
         </w:tc>
         <w:tc>
           <w:tcPr>
             <w:tcW w:w="725" w:type="dxa"/>
-          </w:tcPr>
-          <w:p>
-            <w:pPr>
-              <w:ind w:firstLine="0"/>
-              <w:rPr>
-                <w:sz w:val="20"/>
-                <w:szCs w:val="20"/>
-              </w:rPr>
-            </w:pPr>
+            <w:shd w:val="clear" w:color="auto" w:fill="92D050"/>
+          </w:tcPr>
+          <w:p>
+            <w:pPr>
+              <w:ind w:firstLine="0"/>
+              <w:rPr>
+                <w:sz w:val="20"/>
+                <w:szCs w:val="20"/>
+              </w:rPr>
+            </w:pPr>
+            <w:r>
+              <w:rPr>
+                <w:sz w:val="20"/>
+                <w:szCs w:val="20"/>
+              </w:rPr>
+              <w:t>C2</w:t>
+            </w:r>
           </w:p>
         </w:tc>
         <w:tc>
           <w:tcPr>
             <w:tcW w:w="727" w:type="dxa"/>
-          </w:tcPr>
-          <w:p>
-            <w:pPr>
-              <w:ind w:firstLine="0"/>
-              <w:rPr>
-                <w:sz w:val="20"/>
-                <w:szCs w:val="20"/>
-              </w:rPr>
-            </w:pPr>
+            <w:shd w:val="clear" w:color="auto" w:fill="92D050"/>
+          </w:tcPr>
+          <w:p>
+            <w:pPr>
+              <w:ind w:firstLine="0"/>
+              <w:rPr>
+                <w:sz w:val="20"/>
+                <w:szCs w:val="20"/>
+              </w:rPr>
+            </w:pPr>
+            <w:r>
+              <w:rPr>
+                <w:sz w:val="20"/>
+                <w:szCs w:val="20"/>
+              </w:rPr>
+              <w:t>-C2</w:t>
+            </w:r>
           </w:p>
         </w:tc>
         <w:tc>
           <w:tcPr>
             <w:tcW w:w="727" w:type="dxa"/>
-          </w:tcPr>
-          <w:p>
-            <w:pPr>
-              <w:ind w:firstLine="0"/>
-              <w:rPr>
-                <w:sz w:val="20"/>
-                <w:szCs w:val="20"/>
-              </w:rPr>
-            </w:pPr>
+            <w:shd w:val="clear" w:color="auto" w:fill="00B0F0"/>
+          </w:tcPr>
+          <w:p>
+            <w:pPr>
+              <w:ind w:firstLine="0"/>
+              <w:rPr>
+                <w:sz w:val="20"/>
+                <w:szCs w:val="20"/>
+              </w:rPr>
+            </w:pPr>
+            <w:r>
+              <w:rPr>
+                <w:sz w:val="20"/>
+                <w:szCs w:val="20"/>
+              </w:rPr>
+              <w:t>-B2</w:t>
+            </w:r>
           </w:p>
         </w:tc>
         <w:tc>
           <w:tcPr>
             <w:tcW w:w="741" w:type="dxa"/>
-          </w:tcPr>
-          <w:p>
-            <w:pPr>
-              <w:ind w:firstLine="0"/>
-              <w:rPr>
-                <w:sz w:val="20"/>
-                <w:szCs w:val="20"/>
-              </w:rPr>
-            </w:pPr>
+            <w:shd w:val="clear" w:color="auto" w:fill="00B0F0"/>
+          </w:tcPr>
+          <w:p>
+            <w:pPr>
+              <w:ind w:firstLine="0"/>
+              <w:rPr>
+                <w:sz w:val="20"/>
+                <w:szCs w:val="20"/>
+              </w:rPr>
+            </w:pPr>
+            <w:r>
+              <w:rPr>
+                <w:sz w:val="20"/>
+                <w:szCs w:val="20"/>
+              </w:rPr>
+              <w:t>B2</w:t>
+            </w:r>
           </w:p>
         </w:tc>
         <w:tc>
           <w:tcPr>
             <w:tcW w:w="741" w:type="dxa"/>
-          </w:tcPr>
-          <w:p>
-            <w:pPr>
-              <w:ind w:firstLine="0"/>
-              <w:rPr>
-                <w:sz w:val="20"/>
-                <w:szCs w:val="20"/>
-              </w:rPr>
-            </w:pPr>
+            <w:shd w:val="clear" w:color="auto" w:fill="FFC000"/>
+          </w:tcPr>
+          <w:p>
+            <w:pPr>
+              <w:ind w:firstLine="0"/>
+              <w:rPr>
+                <w:sz w:val="20"/>
+                <w:szCs w:val="20"/>
+              </w:rPr>
+            </w:pPr>
+            <w:r>
+              <w:rPr>
+                <w:sz w:val="20"/>
+                <w:szCs w:val="20"/>
+              </w:rPr>
+              <w:t>A4</w:t>
+            </w:r>
           </w:p>
         </w:tc>
         <w:tc>
           <w:tcPr>
             <w:tcW w:w="741" w:type="dxa"/>
-          </w:tcPr>
-          <w:p>
-            <w:pPr>
-              <w:ind w:firstLine="0"/>
-              <w:rPr>
-                <w:sz w:val="20"/>
-                <w:szCs w:val="20"/>
-              </w:rPr>
-            </w:pPr>
+            <w:shd w:val="clear" w:color="auto" w:fill="FFC000"/>
+          </w:tcPr>
+          <w:p>
+            <w:pPr>
+              <w:ind w:firstLine="0"/>
+              <w:rPr>
+                <w:sz w:val="20"/>
+                <w:szCs w:val="20"/>
+              </w:rPr>
+            </w:pPr>
+            <w:r>
+              <w:rPr>
+                <w:sz w:val="20"/>
+                <w:szCs w:val="20"/>
+              </w:rPr>
+              <w:t>-A4</w:t>
+            </w:r>
           </w:p>
         </w:tc>
         <w:tc>
           <w:tcPr>
             <w:tcW w:w="748" w:type="dxa"/>
-          </w:tcPr>
-          <w:p>
-            <w:pPr>
-              <w:ind w:firstLine="0"/>
-              <w:rPr>
-                <w:sz w:val="20"/>
-                <w:szCs w:val="20"/>
-              </w:rPr>
-            </w:pPr>
+            <w:shd w:val="clear" w:color="auto" w:fill="92D050"/>
+          </w:tcPr>
+          <w:p>
+            <w:pPr>
+              <w:ind w:firstLine="0"/>
+              <w:rPr>
+                <w:sz w:val="20"/>
+                <w:szCs w:val="20"/>
+              </w:rPr>
+            </w:pPr>
+            <w:r>
+              <w:rPr>
+                <w:sz w:val="20"/>
+                <w:szCs w:val="20"/>
+              </w:rPr>
+              <w:t>-C4</w:t>
+            </w:r>
           </w:p>
         </w:tc>
         <w:tc>
           <w:tcPr>
             <w:tcW w:w="748" w:type="dxa"/>
-          </w:tcPr>
-          <w:p>
-            <w:pPr>
-              <w:ind w:firstLine="0"/>
-              <w:rPr>
-                <w:sz w:val="20"/>
-                <w:szCs w:val="20"/>
-              </w:rPr>
-            </w:pPr>
+            <w:shd w:val="clear" w:color="auto" w:fill="92D050"/>
+          </w:tcPr>
+          <w:p>
+            <w:pPr>
+              <w:ind w:firstLine="0"/>
+              <w:rPr>
+                <w:sz w:val="20"/>
+                <w:szCs w:val="20"/>
+              </w:rPr>
+            </w:pPr>
+            <w:r>
+              <w:rPr>
+                <w:sz w:val="20"/>
+                <w:szCs w:val="20"/>
+              </w:rPr>
+              <w:t>C4</w:t>
+            </w:r>
           </w:p>
         </w:tc>
         <w:tc>
           <w:tcPr>
             <w:tcW w:w="737" w:type="dxa"/>
-          </w:tcPr>
-          <w:p>
-            <w:pPr>
-              <w:ind w:firstLine="0"/>
-              <w:rPr>
-                <w:sz w:val="20"/>
-                <w:szCs w:val="20"/>
-              </w:rPr>
-            </w:pPr>
+            <w:shd w:val="clear" w:color="auto" w:fill="00B0F0"/>
+          </w:tcPr>
+          <w:p>
+            <w:pPr>
+              <w:ind w:firstLine="0"/>
+              <w:rPr>
+                <w:sz w:val="20"/>
+                <w:szCs w:val="20"/>
+              </w:rPr>
+            </w:pPr>
+            <w:r>
+              <w:rPr>
+                <w:sz w:val="20"/>
+                <w:szCs w:val="20"/>
+              </w:rPr>
+              <w:t>B4</w:t>
+            </w:r>
           </w:p>
         </w:tc>
         <w:tc>
           <w:tcPr>
             <w:tcW w:w="737" w:type="dxa"/>
-          </w:tcPr>
-          <w:p>
-            <w:pPr>
-              <w:ind w:firstLine="0"/>
-              <w:rPr>
-                <w:sz w:val="20"/>
-                <w:szCs w:val="20"/>
-              </w:rPr>
-            </w:pPr>
+            <w:shd w:val="clear" w:color="auto" w:fill="00B0F0"/>
+          </w:tcPr>
+          <w:p>
+            <w:pPr>
+              <w:ind w:firstLine="0"/>
+              <w:rPr>
+                <w:sz w:val="20"/>
+                <w:szCs w:val="20"/>
+              </w:rPr>
+            </w:pPr>
+            <w:r>
+              <w:rPr>
+                <w:sz w:val="20"/>
+                <w:szCs w:val="20"/>
+              </w:rPr>
+              <w:t>-B4</w:t>
+            </w:r>
           </w:p>
         </w:tc>
         <w:tc>
           <w:tcPr>
             <w:tcW w:w="737" w:type="dxa"/>
-          </w:tcPr>
-          <w:p>
-            <w:pPr>
-              <w:ind w:firstLine="0"/>
-              <w:rPr>
-                <w:sz w:val="20"/>
-                <w:szCs w:val="20"/>
-              </w:rPr>
-            </w:pPr>
+            <w:shd w:val="clear" w:color="auto" w:fill="FFC000"/>
+          </w:tcPr>
+          <w:p>
+            <w:pPr>
+              <w:ind w:firstLine="0"/>
+              <w:rPr>
+                <w:sz w:val="20"/>
+                <w:szCs w:val="20"/>
+              </w:rPr>
+            </w:pPr>
+            <w:r>
+              <w:rPr>
+                <w:sz w:val="20"/>
+                <w:szCs w:val="20"/>
+              </w:rPr>
+              <w:t>-A1</w:t>
+            </w:r>
           </w:p>
         </w:tc>
       </w:tr>
@@ -7820,6 +7572,7 @@
     <w:lsdException w:name="HTML Sample" w:semiHidden="1" w:unhideWhenUsed="1"/>
     <w:lsdException w:name="HTML Typewriter" w:semiHidden="1" w:unhideWhenUsed="1"/>
     <w:lsdException w:name="HTML Variable" w:semiHidden="1" w:unhideWhenUsed="1"/>
+    <w:lsdException w:name="Normal Table" w:semiHidden="1" w:unhideWhenUsed="1"/>
     <w:lsdException w:name="annotation subject" w:semiHidden="1" w:unhideWhenUsed="1"/>
     <w:lsdException w:name="No List" w:semiHidden="1" w:unhideWhenUsed="1"/>
     <w:lsdException w:name="Outline List 1" w:semiHidden="1" w:unhideWhenUsed="1"/>
@@ -7865,9 +7618,11 @@
     <w:lsdException w:name="Table Subtle 1" w:semiHidden="1" w:unhideWhenUsed="1"/>
     <w:lsdException w:name="Table Subtle 2" w:semiHidden="1" w:unhideWhenUsed="1"/>
     <w:lsdException w:name="Table Web 1" w:semiHidden="1" w:unhideWhenUsed="1"/>
+    <w:lsdException w:name="Table Web 2" w:semiHidden="1" w:unhideWhenUsed="1"/>
     <w:lsdException w:name="Table Web 3" w:semiHidden="1" w:unhideWhenUsed="1"/>
     <w:lsdException w:name="Balloon Text" w:semiHidden="1" w:unhideWhenUsed="1"/>
     <w:lsdException w:name="Table Grid" w:uiPriority="39"/>
+    <w:lsdException w:name="Table Theme" w:semiHidden="1" w:unhideWhenUsed="1"/>
     <w:lsdException w:name="Placeholder Text" w:semiHidden="1"/>
     <w:lsdException w:name="No Spacing" w:uiPriority="1" w:qFormat="1"/>
     <w:lsdException w:name="Light Shading" w:uiPriority="60"/>
@@ -8759,7 +8514,7 @@
 </file>
 
 <file path=customXml/itemProps1.xml><?xml version="1.0" encoding="utf-8"?>
-<ds:datastoreItem xmlns:ds="http://schemas.openxmlformats.org/officeDocument/2006/customXml" ds:itemID="{FDBB4431-43FD-45FB-8CB9-B6986D913C6C}">
+<ds:datastoreItem xmlns:ds="http://schemas.openxmlformats.org/officeDocument/2006/customXml" ds:itemID="{65EBFB3F-B9C8-4757-8C44-382933738EE5}">
   <ds:schemaRefs>
     <ds:schemaRef ds:uri="http://schemas.openxmlformats.org/officeDocument/2006/bibliography"/>
   </ds:schemaRefs>

</xml_diff>

<commit_message>
1. soruda düzeltmeler, 2. soruya eklemeler yapıldı
</commit_message>
<xml_diff>
--- a/Project2/Report/Report2.docx
+++ b/Project2/Report/Report2.docx
@@ -1041,6 +1041,17 @@
           <w:rFonts w:eastAsiaTheme="minorEastAsia"/>
         </w:rPr>
         <w:tab/>
+      </w:r>
+      <w:r>
+        <w:rPr>
+          <w:rFonts w:eastAsiaTheme="minorEastAsia"/>
+        </w:rPr>
+        <w:tab/>
+      </w:r>
+      <w:r>
+        <w:rPr>
+          <w:rFonts w:eastAsiaTheme="minorEastAsia"/>
+        </w:rPr>
         <w:t>(1)</w:t>
       </w:r>
     </w:p>
@@ -1166,6 +1177,17 @@
           <w:rFonts w:eastAsiaTheme="minorEastAsia"/>
         </w:rPr>
         <w:tab/>
+      </w:r>
+      <w:r>
+        <w:rPr>
+          <w:rFonts w:eastAsiaTheme="minorEastAsia"/>
+        </w:rPr>
+        <w:tab/>
+      </w:r>
+      <w:r>
+        <w:rPr>
+          <w:rFonts w:eastAsiaTheme="minorEastAsia"/>
+        </w:rPr>
         <w:t>(2)</w:t>
       </w:r>
     </w:p>
@@ -1178,14 +1200,27 @@
       <w:r>
         <w:t xml:space="preserve">Table </w:t>
       </w:r>
-      <w:fldSimple w:instr=" SEQ Table \* ARABIC ">
-        <w:r>
-          <w:rPr>
-            <w:noProof/>
-          </w:rPr>
-          <w:t>1</w:t>
-        </w:r>
-      </w:fldSimple>
+      <w:r>
+        <w:fldChar w:fldCharType="begin"/>
+      </w:r>
+      <w:r>
+        <w:instrText xml:space="preserve"> SEQ Table \* ARABIC </w:instrText>
+      </w:r>
+      <w:r>
+        <w:fldChar w:fldCharType="separate"/>
+      </w:r>
+      <w:r>
+        <w:rPr>
+          <w:noProof/>
+        </w:rPr>
+        <w:t>1</w:t>
+      </w:r>
+      <w:r>
+        <w:rPr>
+          <w:noProof/>
+        </w:rPr>
+        <w:fldChar w:fldCharType="end"/>
+      </w:r>
       <w:r>
         <w:t xml:space="preserve"> : Winding Distribution of the</w:t>
       </w:r>
@@ -1987,6 +2022,17 @@
           <w:rFonts w:eastAsiaTheme="minorEastAsia"/>
         </w:rPr>
         <w:tab/>
+      </w:r>
+      <w:r>
+        <w:rPr>
+          <w:rFonts w:eastAsiaTheme="minorEastAsia"/>
+        </w:rPr>
+        <w:tab/>
+      </w:r>
+      <w:r>
+        <w:rPr>
+          <w:rFonts w:eastAsiaTheme="minorEastAsia"/>
+        </w:rPr>
         <w:t>(3)</w:t>
       </w:r>
     </w:p>
@@ -2161,41 +2207,27 @@
                 </m:ctrlPr>
               </m:fPr>
               <m:num>
-                <m:f>
-                  <m:fPr>
-                    <m:ctrlPr>
-                      <w:rPr>
-                        <w:rFonts w:ascii="Cambria Math" w:eastAsiaTheme="minorEastAsia" w:hAnsi="Cambria Math"/>
-                        <w:i/>
-                      </w:rPr>
-                    </m:ctrlPr>
-                  </m:fPr>
-                  <m:num>
-                    <m:r>
-                      <w:rPr>
-                        <w:rFonts w:ascii="Cambria Math" w:eastAsiaTheme="minorEastAsia" w:hAnsi="Cambria Math"/>
-                      </w:rPr>
-                      <m:t>360</m:t>
-                    </m:r>
-                    <m:r>
-                      <m:rPr>
-                        <m:sty m:val="p"/>
-                      </m:rPr>
-                      <w:rPr>
-                        <w:rFonts w:ascii="Cambria Math" w:hAnsi="Cambria Math"/>
-                      </w:rPr>
-                      <m:t>°</m:t>
-                    </m:r>
-                  </m:num>
-                  <m:den>
-                    <m:r>
-                      <w:rPr>
-                        <w:rFonts w:ascii="Cambria Math" w:eastAsiaTheme="minorEastAsia" w:hAnsi="Cambria Math"/>
-                      </w:rPr>
-                      <m:t>120</m:t>
-                    </m:r>
-                  </m:den>
-                </m:f>
+                <m:r>
+                  <w:rPr>
+                    <w:rFonts w:ascii="Cambria Math" w:eastAsiaTheme="minorEastAsia" w:hAnsi="Cambria Math"/>
+                  </w:rPr>
+                  <m:t>3</m:t>
+                </m:r>
+                <m:r>
+                  <w:rPr>
+                    <w:rFonts w:ascii="Cambria Math" w:eastAsiaTheme="minorEastAsia" w:hAnsi="Cambria Math"/>
+                  </w:rPr>
+                  <m:t>0</m:t>
+                </m:r>
+                <m:r>
+                  <m:rPr>
+                    <m:sty m:val="p"/>
+                  </m:rPr>
+                  <w:rPr>
+                    <w:rFonts w:ascii="Cambria Math" w:hAnsi="Cambria Math"/>
+                  </w:rPr>
+                  <m:t>°</m:t>
+                </m:r>
               </m:num>
               <m:den>
                 <m:r>
@@ -2230,41 +2262,21 @@
                 </m:ctrlPr>
               </m:fPr>
               <m:num>
-                <m:f>
-                  <m:fPr>
-                    <m:ctrlPr>
-                      <w:rPr>
-                        <w:rFonts w:ascii="Cambria Math" w:eastAsiaTheme="minorEastAsia" w:hAnsi="Cambria Math"/>
-                        <w:i/>
-                      </w:rPr>
-                    </m:ctrlPr>
-                  </m:fPr>
-                  <m:num>
-                    <m:r>
-                      <w:rPr>
-                        <w:rFonts w:ascii="Cambria Math" w:eastAsiaTheme="minorEastAsia" w:hAnsi="Cambria Math"/>
-                      </w:rPr>
-                      <m:t>360</m:t>
-                    </m:r>
-                    <m:r>
-                      <m:rPr>
-                        <m:sty m:val="p"/>
-                      </m:rPr>
-                      <w:rPr>
-                        <w:rFonts w:ascii="Cambria Math" w:hAnsi="Cambria Math"/>
-                      </w:rPr>
-                      <m:t>°</m:t>
-                    </m:r>
-                  </m:num>
-                  <m:den>
-                    <m:r>
-                      <w:rPr>
-                        <w:rFonts w:ascii="Cambria Math" w:eastAsiaTheme="minorEastAsia" w:hAnsi="Cambria Math"/>
-                      </w:rPr>
-                      <m:t>120</m:t>
-                    </m:r>
-                  </m:den>
-                </m:f>
+                <m:r>
+                  <w:rPr>
+                    <w:rFonts w:ascii="Cambria Math" w:eastAsiaTheme="minorEastAsia" w:hAnsi="Cambria Math"/>
+                  </w:rPr>
+                  <m:t>30</m:t>
+                </m:r>
+                <m:r>
+                  <m:rPr>
+                    <m:sty m:val="p"/>
+                  </m:rPr>
+                  <w:rPr>
+                    <w:rFonts w:ascii="Cambria Math" w:hAnsi="Cambria Math"/>
+                  </w:rPr>
+                  <m:t>°</m:t>
+                </m:r>
               </m:num>
               <m:den>
                 <m:r>
@@ -2287,7 +2299,13 @@
           <w:rPr>
             <w:rFonts w:ascii="Cambria Math" w:eastAsiaTheme="minorEastAsia" w:hAnsi="Cambria Math"/>
           </w:rPr>
-          <m:t>=0.9997</m:t>
+          <m:t>=0.9</m:t>
+        </m:r>
+        <m:r>
+          <w:rPr>
+            <w:rFonts w:ascii="Cambria Math" w:eastAsiaTheme="minorEastAsia" w:hAnsi="Cambria Math"/>
+          </w:rPr>
+          <m:t>66</m:t>
         </m:r>
       </m:oMath>
       <w:r>
@@ -2295,6 +2313,23 @@
           <w:rFonts w:eastAsiaTheme="minorEastAsia"/>
         </w:rPr>
         <w:tab/>
+      </w:r>
+      <w:r>
+        <w:rPr>
+          <w:rFonts w:eastAsiaTheme="minorEastAsia"/>
+        </w:rPr>
+        <w:tab/>
+      </w:r>
+      <w:r>
+        <w:rPr>
+          <w:rFonts w:eastAsiaTheme="minorEastAsia"/>
+        </w:rPr>
+        <w:tab/>
+      </w:r>
+      <w:r>
+        <w:rPr>
+          <w:rFonts w:eastAsiaTheme="minorEastAsia"/>
+        </w:rPr>
         <w:t>(4)</w:t>
       </w:r>
     </w:p>
@@ -2400,7 +2435,13 @@
           <w:rPr>
             <w:rFonts w:ascii="Cambria Math" w:eastAsiaTheme="minorEastAsia" w:hAnsi="Cambria Math"/>
           </w:rPr>
-          <m:t>=0.9997</m:t>
+          <m:t>=</m:t>
+        </m:r>
+        <m:r>
+          <w:rPr>
+            <w:rFonts w:ascii="Cambria Math" w:eastAsiaTheme="minorEastAsia" w:hAnsi="Cambria Math"/>
+          </w:rPr>
+          <m:t>0.966</m:t>
         </m:r>
       </m:oMath>
       <w:r>
@@ -2420,6 +2461,17 @@
           <w:rFonts w:eastAsiaTheme="minorEastAsia"/>
         </w:rPr>
         <w:tab/>
+      </w:r>
+      <w:r>
+        <w:rPr>
+          <w:rFonts w:eastAsiaTheme="minorEastAsia"/>
+        </w:rPr>
+        <w:tab/>
+      </w:r>
+      <w:r>
+        <w:rPr>
+          <w:rFonts w:eastAsiaTheme="minorEastAsia"/>
+        </w:rPr>
         <w:t>(5)</w:t>
       </w:r>
     </w:p>
@@ -2661,6 +2713,17 @@
           <w:rFonts w:eastAsiaTheme="minorEastAsia"/>
         </w:rPr>
         <w:tab/>
+      </w:r>
+      <w:r>
+        <w:rPr>
+          <w:rFonts w:eastAsiaTheme="minorEastAsia"/>
+        </w:rPr>
+        <w:tab/>
+      </w:r>
+      <w:r>
+        <w:rPr>
+          <w:rFonts w:eastAsiaTheme="minorEastAsia"/>
+        </w:rPr>
         <w:t>(</w:t>
       </w:r>
       <w:r>
@@ -2847,41 +2910,21 @@
                 </m:ctrlPr>
               </m:fPr>
               <m:num>
-                <m:f>
-                  <m:fPr>
-                    <m:ctrlPr>
-                      <w:rPr>
-                        <w:rFonts w:ascii="Cambria Math" w:eastAsiaTheme="minorEastAsia" w:hAnsi="Cambria Math"/>
-                        <w:i/>
-                      </w:rPr>
-                    </m:ctrlPr>
-                  </m:fPr>
-                  <m:num>
-                    <m:r>
-                      <w:rPr>
-                        <w:rFonts w:ascii="Cambria Math" w:eastAsiaTheme="minorEastAsia" w:hAnsi="Cambria Math"/>
-                      </w:rPr>
-                      <m:t>360</m:t>
-                    </m:r>
-                    <m:r>
-                      <m:rPr>
-                        <m:sty m:val="p"/>
-                      </m:rPr>
-                      <w:rPr>
-                        <w:rFonts w:ascii="Cambria Math" w:hAnsi="Cambria Math"/>
-                      </w:rPr>
-                      <m:t>°</m:t>
-                    </m:r>
-                  </m:num>
-                  <m:den>
-                    <m:r>
-                      <w:rPr>
-                        <w:rFonts w:ascii="Cambria Math" w:eastAsiaTheme="minorEastAsia" w:hAnsi="Cambria Math"/>
-                      </w:rPr>
-                      <m:t>120</m:t>
-                    </m:r>
-                  </m:den>
-                </m:f>
+                <m:r>
+                  <w:rPr>
+                    <w:rFonts w:ascii="Cambria Math" w:eastAsiaTheme="minorEastAsia" w:hAnsi="Cambria Math"/>
+                  </w:rPr>
+                  <m:t>30</m:t>
+                </m:r>
+                <m:r>
+                  <m:rPr>
+                    <m:sty m:val="p"/>
+                  </m:rPr>
+                  <w:rPr>
+                    <w:rFonts w:ascii="Cambria Math" w:hAnsi="Cambria Math"/>
+                  </w:rPr>
+                  <m:t>°</m:t>
+                </m:r>
               </m:num>
               <m:den>
                 <m:r>
@@ -2916,41 +2959,21 @@
                 </m:ctrlPr>
               </m:fPr>
               <m:num>
-                <m:f>
-                  <m:fPr>
-                    <m:ctrlPr>
-                      <w:rPr>
-                        <w:rFonts w:ascii="Cambria Math" w:eastAsiaTheme="minorEastAsia" w:hAnsi="Cambria Math"/>
-                        <w:i/>
-                      </w:rPr>
-                    </m:ctrlPr>
-                  </m:fPr>
-                  <m:num>
-                    <m:r>
-                      <w:rPr>
-                        <w:rFonts w:ascii="Cambria Math" w:eastAsiaTheme="minorEastAsia" w:hAnsi="Cambria Math"/>
-                      </w:rPr>
-                      <m:t>360</m:t>
-                    </m:r>
-                    <m:r>
-                      <m:rPr>
-                        <m:sty m:val="p"/>
-                      </m:rPr>
-                      <w:rPr>
-                        <w:rFonts w:ascii="Cambria Math" w:hAnsi="Cambria Math"/>
-                      </w:rPr>
-                      <m:t>°</m:t>
-                    </m:r>
-                  </m:num>
-                  <m:den>
-                    <m:r>
-                      <w:rPr>
-                        <w:rFonts w:ascii="Cambria Math" w:eastAsiaTheme="minorEastAsia" w:hAnsi="Cambria Math"/>
-                      </w:rPr>
-                      <m:t>120</m:t>
-                    </m:r>
-                  </m:den>
-                </m:f>
+                <m:r>
+                  <w:rPr>
+                    <w:rFonts w:ascii="Cambria Math" w:eastAsiaTheme="minorEastAsia" w:hAnsi="Cambria Math"/>
+                  </w:rPr>
+                  <m:t>30</m:t>
+                </m:r>
+                <m:r>
+                  <m:rPr>
+                    <m:sty m:val="p"/>
+                  </m:rPr>
+                  <w:rPr>
+                    <w:rFonts w:ascii="Cambria Math" w:hAnsi="Cambria Math"/>
+                  </w:rPr>
+                  <m:t>°</m:t>
+                </m:r>
               </m:num>
               <m:den>
                 <m:r>
@@ -2973,7 +2996,13 @@
           <w:rPr>
             <w:rFonts w:ascii="Cambria Math" w:eastAsiaTheme="minorEastAsia" w:hAnsi="Cambria Math"/>
           </w:rPr>
-          <m:t>=0.9969</m:t>
+          <m:t>=</m:t>
+        </m:r>
+        <m:r>
+          <w:rPr>
+            <w:rFonts w:ascii="Cambria Math" w:eastAsiaTheme="minorEastAsia" w:hAnsi="Cambria Math"/>
+          </w:rPr>
+          <m:t>0.707</m:t>
         </m:r>
       </m:oMath>
       <w:r>
@@ -2981,6 +3010,17 @@
           <w:rFonts w:eastAsiaTheme="minorEastAsia"/>
         </w:rPr>
         <w:tab/>
+      </w:r>
+      <w:r>
+        <w:rPr>
+          <w:rFonts w:eastAsiaTheme="minorEastAsia"/>
+        </w:rPr>
+        <w:tab/>
+      </w:r>
+      <w:r>
+        <w:rPr>
+          <w:rFonts w:eastAsiaTheme="minorEastAsia"/>
+        </w:rPr>
         <w:t>(</w:t>
       </w:r>
       <w:r>
@@ -3098,7 +3138,13 @@
           <w:rPr>
             <w:rFonts w:ascii="Cambria Math" w:eastAsiaTheme="minorEastAsia" w:hAnsi="Cambria Math"/>
           </w:rPr>
-          <m:t>=-0.9969</m:t>
+          <m:t>=-</m:t>
+        </m:r>
+        <m:r>
+          <w:rPr>
+            <w:rFonts w:ascii="Cambria Math" w:eastAsiaTheme="minorEastAsia" w:hAnsi="Cambria Math"/>
+          </w:rPr>
+          <m:t>0.707</m:t>
         </m:r>
       </m:oMath>
       <w:r>
@@ -3112,6 +3158,23 @@
           <w:rFonts w:eastAsiaTheme="minorEastAsia"/>
         </w:rPr>
         <w:tab/>
+      </w:r>
+      <w:r>
+        <w:rPr>
+          <w:rFonts w:eastAsiaTheme="minorEastAsia"/>
+        </w:rPr>
+        <w:tab/>
+      </w:r>
+      <w:r>
+        <w:rPr>
+          <w:rFonts w:eastAsiaTheme="minorEastAsia"/>
+        </w:rPr>
+        <w:tab/>
+      </w:r>
+      <w:r>
+        <w:rPr>
+          <w:rFonts w:eastAsiaTheme="minorEastAsia"/>
+        </w:rPr>
         <w:t>(</w:t>
       </w:r>
       <w:r>
@@ -3301,6 +3364,17 @@
           <w:rFonts w:eastAsiaTheme="minorEastAsia"/>
         </w:rPr>
         <w:tab/>
+      </w:r>
+      <w:r>
+        <w:rPr>
+          <w:rFonts w:eastAsiaTheme="minorEastAsia"/>
+        </w:rPr>
+        <w:tab/>
+      </w:r>
+      <w:r>
+        <w:rPr>
+          <w:rFonts w:eastAsiaTheme="minorEastAsia"/>
+        </w:rPr>
         <w:t>(</w:t>
       </w:r>
       <w:r>
@@ -3487,41 +3561,21 @@
                 </m:ctrlPr>
               </m:fPr>
               <m:num>
-                <m:f>
-                  <m:fPr>
-                    <m:ctrlPr>
-                      <w:rPr>
-                        <w:rFonts w:ascii="Cambria Math" w:eastAsiaTheme="minorEastAsia" w:hAnsi="Cambria Math"/>
-                        <w:i/>
-                      </w:rPr>
-                    </m:ctrlPr>
-                  </m:fPr>
-                  <m:num>
-                    <m:r>
-                      <w:rPr>
-                        <w:rFonts w:ascii="Cambria Math" w:eastAsiaTheme="minorEastAsia" w:hAnsi="Cambria Math"/>
-                      </w:rPr>
-                      <m:t>360</m:t>
-                    </m:r>
-                    <m:r>
-                      <m:rPr>
-                        <m:sty m:val="p"/>
-                      </m:rPr>
-                      <w:rPr>
-                        <w:rFonts w:ascii="Cambria Math" w:hAnsi="Cambria Math"/>
-                      </w:rPr>
-                      <m:t>°</m:t>
-                    </m:r>
-                  </m:num>
-                  <m:den>
-                    <m:r>
-                      <w:rPr>
-                        <w:rFonts w:ascii="Cambria Math" w:eastAsiaTheme="minorEastAsia" w:hAnsi="Cambria Math"/>
-                      </w:rPr>
-                      <m:t>120</m:t>
-                    </m:r>
-                  </m:den>
-                </m:f>
+                <m:r>
+                  <w:rPr>
+                    <w:rFonts w:ascii="Cambria Math" w:eastAsiaTheme="minorEastAsia" w:hAnsi="Cambria Math"/>
+                  </w:rPr>
+                  <m:t>30</m:t>
+                </m:r>
+                <m:r>
+                  <m:rPr>
+                    <m:sty m:val="p"/>
+                  </m:rPr>
+                  <w:rPr>
+                    <w:rFonts w:ascii="Cambria Math" w:hAnsi="Cambria Math"/>
+                  </w:rPr>
+                  <m:t>°</m:t>
+                </m:r>
               </m:num>
               <m:den>
                 <m:r>
@@ -3556,41 +3610,21 @@
                 </m:ctrlPr>
               </m:fPr>
               <m:num>
-                <m:f>
-                  <m:fPr>
-                    <m:ctrlPr>
-                      <w:rPr>
-                        <w:rFonts w:ascii="Cambria Math" w:eastAsiaTheme="minorEastAsia" w:hAnsi="Cambria Math"/>
-                        <w:i/>
-                      </w:rPr>
-                    </m:ctrlPr>
-                  </m:fPr>
-                  <m:num>
-                    <m:r>
-                      <w:rPr>
-                        <w:rFonts w:ascii="Cambria Math" w:eastAsiaTheme="minorEastAsia" w:hAnsi="Cambria Math"/>
-                      </w:rPr>
-                      <m:t>360</m:t>
-                    </m:r>
-                    <m:r>
-                      <m:rPr>
-                        <m:sty m:val="p"/>
-                      </m:rPr>
-                      <w:rPr>
-                        <w:rFonts w:ascii="Cambria Math" w:hAnsi="Cambria Math"/>
-                      </w:rPr>
-                      <m:t>°</m:t>
-                    </m:r>
-                  </m:num>
-                  <m:den>
-                    <m:r>
-                      <w:rPr>
-                        <w:rFonts w:ascii="Cambria Math" w:eastAsiaTheme="minorEastAsia" w:hAnsi="Cambria Math"/>
-                      </w:rPr>
-                      <m:t>120</m:t>
-                    </m:r>
-                  </m:den>
-                </m:f>
+                <m:r>
+                  <w:rPr>
+                    <w:rFonts w:ascii="Cambria Math" w:eastAsiaTheme="minorEastAsia" w:hAnsi="Cambria Math"/>
+                  </w:rPr>
+                  <m:t>30</m:t>
+                </m:r>
+                <m:r>
+                  <m:rPr>
+                    <m:sty m:val="p"/>
+                  </m:rPr>
+                  <w:rPr>
+                    <w:rFonts w:ascii="Cambria Math" w:hAnsi="Cambria Math"/>
+                  </w:rPr>
+                  <m:t>°</m:t>
+                </m:r>
               </m:num>
               <m:den>
                 <m:r>
@@ -3613,7 +3647,13 @@
           <w:rPr>
             <w:rFonts w:ascii="Cambria Math" w:eastAsiaTheme="minorEastAsia" w:hAnsi="Cambria Math"/>
           </w:rPr>
-          <m:t>=0.9914</m:t>
+          <m:t>=</m:t>
+        </m:r>
+        <m:r>
+          <w:rPr>
+            <w:rFonts w:ascii="Cambria Math" w:eastAsiaTheme="minorEastAsia" w:hAnsi="Cambria Math"/>
+          </w:rPr>
+          <m:t>0.2588</m:t>
         </m:r>
       </m:oMath>
       <w:r>
@@ -3621,6 +3661,17 @@
           <w:rFonts w:eastAsiaTheme="minorEastAsia"/>
         </w:rPr>
         <w:tab/>
+      </w:r>
+      <w:r>
+        <w:rPr>
+          <w:rFonts w:eastAsiaTheme="minorEastAsia"/>
+        </w:rPr>
+        <w:tab/>
+      </w:r>
+      <w:r>
+        <w:rPr>
+          <w:rFonts w:eastAsiaTheme="minorEastAsia"/>
+        </w:rPr>
         <w:t>(</w:t>
       </w:r>
       <w:r>
@@ -3738,7 +3789,13 @@
           <w:rPr>
             <w:rFonts w:ascii="Cambria Math" w:eastAsiaTheme="minorEastAsia" w:hAnsi="Cambria Math"/>
           </w:rPr>
-          <m:t>=0.9914</m:t>
+          <m:t>=0.</m:t>
+        </m:r>
+        <m:r>
+          <w:rPr>
+            <w:rFonts w:ascii="Cambria Math" w:eastAsiaTheme="minorEastAsia" w:hAnsi="Cambria Math"/>
+          </w:rPr>
+          <m:t>2588</m:t>
         </m:r>
       </m:oMath>
       <w:r>
@@ -3758,6 +3815,17 @@
           <w:rFonts w:eastAsiaTheme="minorEastAsia"/>
         </w:rPr>
         <w:tab/>
+      </w:r>
+      <w:r>
+        <w:rPr>
+          <w:rFonts w:eastAsiaTheme="minorEastAsia"/>
+        </w:rPr>
+        <w:tab/>
+      </w:r>
+      <w:r>
+        <w:rPr>
+          <w:rFonts w:eastAsiaTheme="minorEastAsia"/>
+        </w:rPr>
         <w:t>(</w:t>
       </w:r>
       <w:r>
@@ -3890,6 +3958,7 @@
         <w:t xml:space="preserve"> harmonic will get even larger, causing more losses. </w:t>
       </w:r>
     </w:p>
+    <w:p/>
     <w:p>
       <w:pPr>
         <w:pStyle w:val="Balk1"/>
@@ -3898,8 +3967,6 @@
       <w:r>
         <w:t xml:space="preserve">Question 2: </w:t>
       </w:r>
-      <w:bookmarkStart w:id="8" w:name="_GoBack"/>
-      <w:bookmarkEnd w:id="8"/>
       <w:r>
         <w:t>Fractional-Slot Winding Design</w:t>
       </w:r>
@@ -3987,6 +4054,17 @@
           <w:rFonts w:eastAsiaTheme="minorEastAsia"/>
         </w:rPr>
         <w:tab/>
+      </w:r>
+      <w:r>
+        <w:rPr>
+          <w:rFonts w:eastAsiaTheme="minorEastAsia"/>
+        </w:rPr>
+        <w:tab/>
+      </w:r>
+      <w:r>
+        <w:rPr>
+          <w:rFonts w:eastAsiaTheme="minorEastAsia"/>
+        </w:rPr>
         <w:t>(12)</w:t>
       </w:r>
     </w:p>
@@ -4086,6 +4164,17 @@
           <w:rFonts w:eastAsiaTheme="minorEastAsia"/>
         </w:rPr>
         <w:tab/>
+      </w:r>
+      <w:r>
+        <w:rPr>
+          <w:rFonts w:eastAsiaTheme="minorEastAsia"/>
+        </w:rPr>
+        <w:tab/>
+      </w:r>
+      <w:r>
+        <w:rPr>
+          <w:rFonts w:eastAsiaTheme="minorEastAsia"/>
+        </w:rPr>
         <w:t>(13)</w:t>
       </w:r>
     </w:p>
@@ -7049,6 +7138,1360 @@
         </w:tc>
       </w:tr>
     </w:tbl>
+    <w:p/>
+    <w:p/>
+    <w:p>
+      <w:pPr>
+        <w:jc w:val="center"/>
+        <w:rPr>
+          <w:rFonts w:eastAsiaTheme="minorEastAsia"/>
+        </w:rPr>
+      </w:pPr>
+      <m:oMath>
+        <m:sSub>
+          <m:sSubPr>
+            <m:ctrlPr>
+              <w:rPr>
+                <w:rFonts w:ascii="Cambria Math" w:hAnsi="Cambria Math"/>
+                <w:i/>
+              </w:rPr>
+            </m:ctrlPr>
+          </m:sSubPr>
+          <m:e>
+            <m:r>
+              <w:rPr>
+                <w:rFonts w:ascii="Cambria Math" w:hAnsi="Cambria Math"/>
+              </w:rPr>
+              <m:t>k</m:t>
+            </m:r>
+          </m:e>
+          <m:sub>
+            <m:r>
+              <w:rPr>
+                <w:rFonts w:ascii="Cambria Math" w:hAnsi="Cambria Math"/>
+              </w:rPr>
+              <m:t>p1</m:t>
+            </m:r>
+          </m:sub>
+        </m:sSub>
+        <m:r>
+          <w:rPr>
+            <w:rFonts w:ascii="Cambria Math" w:hAnsi="Cambria Math"/>
+          </w:rPr>
+          <m:t>=</m:t>
+        </m:r>
+        <m:r>
+          <m:rPr>
+            <m:sty m:val="p"/>
+          </m:rPr>
+          <w:rPr>
+            <w:rFonts w:ascii="Cambria Math" w:hAnsi="Cambria Math"/>
+          </w:rPr>
+          <m:t>sin⁡</m:t>
+        </m:r>
+        <m:r>
+          <w:rPr>
+            <w:rFonts w:ascii="Cambria Math" w:hAnsi="Cambria Math"/>
+          </w:rPr>
+          <m:t>(</m:t>
+        </m:r>
+        <m:f>
+          <m:fPr>
+            <m:ctrlPr>
+              <w:rPr>
+                <w:rFonts w:ascii="Cambria Math" w:hAnsi="Cambria Math"/>
+                <w:i/>
+              </w:rPr>
+            </m:ctrlPr>
+          </m:fPr>
+          <m:num>
+            <m:r>
+              <w:rPr>
+                <w:rFonts w:ascii="Cambria Math" w:hAnsi="Cambria Math"/>
+              </w:rPr>
+              <m:t>λ</m:t>
+            </m:r>
+          </m:num>
+          <m:den>
+            <m:r>
+              <w:rPr>
+                <w:rFonts w:ascii="Cambria Math" w:hAnsi="Cambria Math"/>
+              </w:rPr>
+              <m:t>2</m:t>
+            </m:r>
+          </m:den>
+        </m:f>
+        <m:r>
+          <w:rPr>
+            <w:rFonts w:ascii="Cambria Math" w:hAnsi="Cambria Math"/>
+          </w:rPr>
+          <m:t>)=</m:t>
+        </m:r>
+        <m:func>
+          <m:funcPr>
+            <m:ctrlPr>
+              <w:rPr>
+                <w:rFonts w:ascii="Cambria Math" w:hAnsi="Cambria Math"/>
+              </w:rPr>
+            </m:ctrlPr>
+          </m:funcPr>
+          <m:fName>
+            <m:r>
+              <m:rPr>
+                <m:sty m:val="p"/>
+              </m:rPr>
+              <w:rPr>
+                <w:rFonts w:ascii="Cambria Math" w:hAnsi="Cambria Math"/>
+              </w:rPr>
+              <m:t>sin</m:t>
+            </m:r>
+          </m:fName>
+          <m:e>
+            <m:d>
+              <m:dPr>
+                <m:ctrlPr>
+                  <w:rPr>
+                    <w:rFonts w:ascii="Cambria Math" w:hAnsi="Cambria Math"/>
+                    <w:i/>
+                  </w:rPr>
+                </m:ctrlPr>
+              </m:dPr>
+              <m:e>
+                <m:f>
+                  <m:fPr>
+                    <m:ctrlPr>
+                      <w:rPr>
+                        <w:rFonts w:ascii="Cambria Math" w:hAnsi="Cambria Math"/>
+                        <w:i/>
+                      </w:rPr>
+                    </m:ctrlPr>
+                  </m:fPr>
+                  <m:num>
+                    <m:r>
+                      <w:rPr>
+                        <w:rFonts w:ascii="Cambria Math" w:hAnsi="Cambria Math"/>
+                      </w:rPr>
+                      <m:t>1</m:t>
+                    </m:r>
+                    <m:r>
+                      <w:rPr>
+                        <w:rFonts w:ascii="Cambria Math" w:hAnsi="Cambria Math"/>
+                      </w:rPr>
+                      <m:t>5</m:t>
+                    </m:r>
+                    <m:r>
+                      <w:rPr>
+                        <w:rFonts w:ascii="Cambria Math" w:hAnsi="Cambria Math"/>
+                      </w:rPr>
+                      <m:t>0</m:t>
+                    </m:r>
+                    <m:r>
+                      <m:rPr>
+                        <m:sty m:val="p"/>
+                      </m:rPr>
+                      <w:rPr>
+                        <w:rFonts w:ascii="Cambria Math" w:hAnsi="Cambria Math"/>
+                      </w:rPr>
+                      <m:t>°</m:t>
+                    </m:r>
+                  </m:num>
+                  <m:den>
+                    <m:r>
+                      <w:rPr>
+                        <w:rFonts w:ascii="Cambria Math" w:hAnsi="Cambria Math"/>
+                      </w:rPr>
+                      <m:t>2</m:t>
+                    </m:r>
+                  </m:den>
+                </m:f>
+              </m:e>
+            </m:d>
+          </m:e>
+        </m:func>
+        <m:r>
+          <w:rPr>
+            <w:rFonts w:ascii="Cambria Math" w:hAnsi="Cambria Math"/>
+          </w:rPr>
+          <m:t>=</m:t>
+        </m:r>
+        <m:r>
+          <w:rPr>
+            <w:rFonts w:ascii="Cambria Math" w:hAnsi="Cambria Math"/>
+          </w:rPr>
+          <m:t>0.966</m:t>
+        </m:r>
+      </m:oMath>
+      <w:r>
+        <w:rPr>
+          <w:rFonts w:eastAsiaTheme="minorEastAsia"/>
+        </w:rPr>
+        <w:tab/>
+      </w:r>
+      <w:r>
+        <w:rPr>
+          <w:rFonts w:eastAsiaTheme="minorEastAsia"/>
+        </w:rPr>
+        <w:tab/>
+      </w:r>
+      <w:r>
+        <w:rPr>
+          <w:rFonts w:eastAsiaTheme="minorEastAsia"/>
+        </w:rPr>
+        <w:tab/>
+      </w:r>
+      <w:r>
+        <w:rPr>
+          <w:rFonts w:eastAsiaTheme="minorEastAsia"/>
+        </w:rPr>
+        <w:t>(</w:t>
+      </w:r>
+      <w:r>
+        <w:rPr>
+          <w:rFonts w:eastAsiaTheme="minorEastAsia"/>
+        </w:rPr>
+        <w:t>14</w:t>
+      </w:r>
+      <w:r>
+        <w:rPr>
+          <w:rFonts w:eastAsiaTheme="minorEastAsia"/>
+        </w:rPr>
+        <w:t>)</w:t>
+      </w:r>
+    </w:p>
+    <w:p>
+      <w:pPr>
+        <w:jc w:val="center"/>
+        <w:rPr>
+          <w:rFonts w:eastAsiaTheme="minorEastAsia"/>
+        </w:rPr>
+      </w:pPr>
+      <m:oMath>
+        <m:sSub>
+          <m:sSubPr>
+            <m:ctrlPr>
+              <w:rPr>
+                <w:rFonts w:ascii="Cambria Math" w:eastAsiaTheme="minorEastAsia" w:hAnsi="Cambria Math"/>
+                <w:i/>
+              </w:rPr>
+            </m:ctrlPr>
+          </m:sSubPr>
+          <m:e>
+            <m:r>
+              <w:rPr>
+                <w:rFonts w:ascii="Cambria Math" w:eastAsiaTheme="minorEastAsia" w:hAnsi="Cambria Math"/>
+              </w:rPr>
+              <m:t>k</m:t>
+            </m:r>
+          </m:e>
+          <m:sub>
+            <m:r>
+              <w:rPr>
+                <w:rFonts w:ascii="Cambria Math" w:eastAsiaTheme="minorEastAsia" w:hAnsi="Cambria Math"/>
+              </w:rPr>
+              <m:t>d1</m:t>
+            </m:r>
+          </m:sub>
+        </m:sSub>
+        <m:r>
+          <w:rPr>
+            <w:rFonts w:ascii="Cambria Math" w:eastAsiaTheme="minorEastAsia" w:hAnsi="Cambria Math"/>
+          </w:rPr>
+          <m:t>=</m:t>
+        </m:r>
+        <m:r>
+          <w:rPr>
+            <w:rFonts w:ascii="Cambria Math" w:eastAsiaTheme="minorEastAsia" w:hAnsi="Cambria Math"/>
+          </w:rPr>
+          <m:t>1</m:t>
+        </m:r>
+      </m:oMath>
+      <w:r>
+        <w:rPr>
+          <w:rFonts w:eastAsiaTheme="minorEastAsia"/>
+        </w:rPr>
+        <w:t xml:space="preserve"> (concentrated winding)</w:t>
+      </w:r>
+      <w:r>
+        <w:rPr>
+          <w:rFonts w:eastAsiaTheme="minorEastAsia"/>
+        </w:rPr>
+        <w:tab/>
+      </w:r>
+      <w:r>
+        <w:rPr>
+          <w:rFonts w:eastAsiaTheme="minorEastAsia"/>
+        </w:rPr>
+        <w:tab/>
+      </w:r>
+      <w:r>
+        <w:rPr>
+          <w:rFonts w:eastAsiaTheme="minorEastAsia"/>
+        </w:rPr>
+        <w:tab/>
+      </w:r>
+      <w:r>
+        <w:rPr>
+          <w:rFonts w:eastAsiaTheme="minorEastAsia"/>
+        </w:rPr>
+        <w:t>(</w:t>
+      </w:r>
+      <w:r>
+        <w:rPr>
+          <w:rFonts w:eastAsiaTheme="minorEastAsia"/>
+        </w:rPr>
+        <w:t>15</w:t>
+      </w:r>
+      <w:r>
+        <w:rPr>
+          <w:rFonts w:eastAsiaTheme="minorEastAsia"/>
+        </w:rPr>
+        <w:t>)</w:t>
+      </w:r>
+    </w:p>
+    <w:p>
+      <w:pPr>
+        <w:jc w:val="center"/>
+        <w:rPr>
+          <w:rFonts w:eastAsiaTheme="minorEastAsia"/>
+        </w:rPr>
+      </w:pPr>
+      <m:oMath>
+        <m:sSub>
+          <m:sSubPr>
+            <m:ctrlPr>
+              <w:rPr>
+                <w:rFonts w:ascii="Cambria Math" w:eastAsiaTheme="minorEastAsia" w:hAnsi="Cambria Math"/>
+                <w:i/>
+              </w:rPr>
+            </m:ctrlPr>
+          </m:sSubPr>
+          <m:e>
+            <m:r>
+              <w:rPr>
+                <w:rFonts w:ascii="Cambria Math" w:eastAsiaTheme="minorEastAsia" w:hAnsi="Cambria Math"/>
+              </w:rPr>
+              <m:t>k</m:t>
+            </m:r>
+          </m:e>
+          <m:sub>
+            <m:r>
+              <w:rPr>
+                <w:rFonts w:ascii="Cambria Math" w:eastAsiaTheme="minorEastAsia" w:hAnsi="Cambria Math"/>
+              </w:rPr>
+              <m:t>w1</m:t>
+            </m:r>
+          </m:sub>
+        </m:sSub>
+        <m:r>
+          <w:rPr>
+            <w:rFonts w:ascii="Cambria Math" w:eastAsiaTheme="minorEastAsia" w:hAnsi="Cambria Math"/>
+          </w:rPr>
+          <m:t>=</m:t>
+        </m:r>
+        <m:sSub>
+          <m:sSubPr>
+            <m:ctrlPr>
+              <w:rPr>
+                <w:rFonts w:ascii="Cambria Math" w:eastAsiaTheme="minorEastAsia" w:hAnsi="Cambria Math"/>
+                <w:i/>
+              </w:rPr>
+            </m:ctrlPr>
+          </m:sSubPr>
+          <m:e>
+            <m:r>
+              <w:rPr>
+                <w:rFonts w:ascii="Cambria Math" w:eastAsiaTheme="minorEastAsia" w:hAnsi="Cambria Math"/>
+              </w:rPr>
+              <m:t>k</m:t>
+            </m:r>
+          </m:e>
+          <m:sub>
+            <m:r>
+              <w:rPr>
+                <w:rFonts w:ascii="Cambria Math" w:eastAsiaTheme="minorEastAsia" w:hAnsi="Cambria Math"/>
+              </w:rPr>
+              <m:t>d</m:t>
+            </m:r>
+          </m:sub>
+        </m:sSub>
+        <m:r>
+          <w:rPr>
+            <w:rFonts w:ascii="Cambria Math" w:eastAsiaTheme="minorEastAsia" w:hAnsi="Cambria Math"/>
+          </w:rPr>
+          <m:t>*</m:t>
+        </m:r>
+        <m:sSub>
+          <m:sSubPr>
+            <m:ctrlPr>
+              <w:rPr>
+                <w:rFonts w:ascii="Cambria Math" w:eastAsiaTheme="minorEastAsia" w:hAnsi="Cambria Math"/>
+                <w:i/>
+              </w:rPr>
+            </m:ctrlPr>
+          </m:sSubPr>
+          <m:e>
+            <m:r>
+              <w:rPr>
+                <w:rFonts w:ascii="Cambria Math" w:eastAsiaTheme="minorEastAsia" w:hAnsi="Cambria Math"/>
+              </w:rPr>
+              <m:t>k</m:t>
+            </m:r>
+          </m:e>
+          <m:sub>
+            <m:r>
+              <w:rPr>
+                <w:rFonts w:ascii="Cambria Math" w:eastAsiaTheme="minorEastAsia" w:hAnsi="Cambria Math"/>
+              </w:rPr>
+              <m:t>p</m:t>
+            </m:r>
+          </m:sub>
+        </m:sSub>
+        <m:r>
+          <w:rPr>
+            <w:rFonts w:ascii="Cambria Math" w:eastAsiaTheme="minorEastAsia" w:hAnsi="Cambria Math"/>
+          </w:rPr>
+          <m:t>=0.966</m:t>
+        </m:r>
+      </m:oMath>
+      <w:r>
+        <w:rPr>
+          <w:rFonts w:eastAsiaTheme="minorEastAsia"/>
+        </w:rPr>
+        <w:tab/>
+      </w:r>
+      <w:r>
+        <w:rPr>
+          <w:rFonts w:eastAsiaTheme="minorEastAsia"/>
+        </w:rPr>
+        <w:tab/>
+      </w:r>
+      <w:r>
+        <w:rPr>
+          <w:rFonts w:eastAsiaTheme="minorEastAsia"/>
+        </w:rPr>
+        <w:tab/>
+      </w:r>
+      <w:r>
+        <w:rPr>
+          <w:rFonts w:eastAsiaTheme="minorEastAsia"/>
+        </w:rPr>
+        <w:tab/>
+      </w:r>
+      <w:r>
+        <w:rPr>
+          <w:rFonts w:eastAsiaTheme="minorEastAsia"/>
+        </w:rPr>
+        <w:t>(</w:t>
+      </w:r>
+      <w:r>
+        <w:rPr>
+          <w:rFonts w:eastAsiaTheme="minorEastAsia"/>
+        </w:rPr>
+        <w:t>16</w:t>
+      </w:r>
+      <w:r>
+        <w:rPr>
+          <w:rFonts w:eastAsiaTheme="minorEastAsia"/>
+        </w:rPr>
+        <w:t>)</w:t>
+      </w:r>
+    </w:p>
+    <w:p>
+      <w:pPr>
+        <w:jc w:val="center"/>
+        <w:rPr>
+          <w:rFonts w:eastAsiaTheme="minorEastAsia"/>
+        </w:rPr>
+      </w:pPr>
+      <m:oMath>
+        <m:sSub>
+          <m:sSubPr>
+            <m:ctrlPr>
+              <w:rPr>
+                <w:rFonts w:ascii="Cambria Math" w:hAnsi="Cambria Math"/>
+                <w:i/>
+              </w:rPr>
+            </m:ctrlPr>
+          </m:sSubPr>
+          <m:e>
+            <m:r>
+              <w:rPr>
+                <w:rFonts w:ascii="Cambria Math" w:hAnsi="Cambria Math"/>
+              </w:rPr>
+              <m:t>k</m:t>
+            </m:r>
+          </m:e>
+          <m:sub>
+            <m:r>
+              <w:rPr>
+                <w:rFonts w:ascii="Cambria Math" w:hAnsi="Cambria Math"/>
+              </w:rPr>
+              <m:t>p3</m:t>
+            </m:r>
+          </m:sub>
+        </m:sSub>
+        <m:r>
+          <w:rPr>
+            <w:rFonts w:ascii="Cambria Math" w:hAnsi="Cambria Math"/>
+          </w:rPr>
+          <m:t>=</m:t>
+        </m:r>
+        <m:r>
+          <m:rPr>
+            <m:sty m:val="p"/>
+          </m:rPr>
+          <w:rPr>
+            <w:rFonts w:ascii="Cambria Math" w:hAnsi="Cambria Math"/>
+          </w:rPr>
+          <m:t>sin⁡</m:t>
+        </m:r>
+        <m:r>
+          <w:rPr>
+            <w:rFonts w:ascii="Cambria Math" w:hAnsi="Cambria Math"/>
+          </w:rPr>
+          <m:t>(n</m:t>
+        </m:r>
+        <m:f>
+          <m:fPr>
+            <m:ctrlPr>
+              <w:rPr>
+                <w:rFonts w:ascii="Cambria Math" w:hAnsi="Cambria Math"/>
+                <w:i/>
+              </w:rPr>
+            </m:ctrlPr>
+          </m:fPr>
+          <m:num>
+            <m:r>
+              <w:rPr>
+                <w:rFonts w:ascii="Cambria Math" w:hAnsi="Cambria Math"/>
+              </w:rPr>
+              <m:t>λ</m:t>
+            </m:r>
+          </m:num>
+          <m:den>
+            <m:r>
+              <w:rPr>
+                <w:rFonts w:ascii="Cambria Math" w:hAnsi="Cambria Math"/>
+              </w:rPr>
+              <m:t>2</m:t>
+            </m:r>
+          </m:den>
+        </m:f>
+        <m:r>
+          <w:rPr>
+            <w:rFonts w:ascii="Cambria Math" w:hAnsi="Cambria Math"/>
+          </w:rPr>
+          <m:t>)=</m:t>
+        </m:r>
+        <m:func>
+          <m:funcPr>
+            <m:ctrlPr>
+              <w:rPr>
+                <w:rFonts w:ascii="Cambria Math" w:hAnsi="Cambria Math"/>
+              </w:rPr>
+            </m:ctrlPr>
+          </m:funcPr>
+          <m:fName>
+            <m:r>
+              <m:rPr>
+                <m:sty m:val="p"/>
+              </m:rPr>
+              <w:rPr>
+                <w:rFonts w:ascii="Cambria Math" w:hAnsi="Cambria Math"/>
+              </w:rPr>
+              <m:t>sin</m:t>
+            </m:r>
+          </m:fName>
+          <m:e>
+            <m:d>
+              <m:dPr>
+                <m:ctrlPr>
+                  <w:rPr>
+                    <w:rFonts w:ascii="Cambria Math" w:hAnsi="Cambria Math"/>
+                    <w:i/>
+                  </w:rPr>
+                </m:ctrlPr>
+              </m:dPr>
+              <m:e>
+                <m:r>
+                  <w:rPr>
+                    <w:rFonts w:ascii="Cambria Math" w:hAnsi="Cambria Math"/>
+                  </w:rPr>
+                  <m:t>3*</m:t>
+                </m:r>
+                <m:f>
+                  <m:fPr>
+                    <m:ctrlPr>
+                      <w:rPr>
+                        <w:rFonts w:ascii="Cambria Math" w:hAnsi="Cambria Math"/>
+                        <w:i/>
+                      </w:rPr>
+                    </m:ctrlPr>
+                  </m:fPr>
+                  <m:num>
+                    <m:r>
+                      <w:rPr>
+                        <w:rFonts w:ascii="Cambria Math" w:hAnsi="Cambria Math"/>
+                      </w:rPr>
+                      <m:t>1</m:t>
+                    </m:r>
+                    <m:r>
+                      <w:rPr>
+                        <w:rFonts w:ascii="Cambria Math" w:hAnsi="Cambria Math"/>
+                      </w:rPr>
+                      <m:t>5</m:t>
+                    </m:r>
+                    <m:r>
+                      <w:rPr>
+                        <w:rFonts w:ascii="Cambria Math" w:hAnsi="Cambria Math"/>
+                      </w:rPr>
+                      <m:t>0</m:t>
+                    </m:r>
+                    <m:r>
+                      <m:rPr>
+                        <m:sty m:val="p"/>
+                      </m:rPr>
+                      <w:rPr>
+                        <w:rFonts w:ascii="Cambria Math" w:hAnsi="Cambria Math"/>
+                      </w:rPr>
+                      <m:t>°</m:t>
+                    </m:r>
+                  </m:num>
+                  <m:den>
+                    <m:r>
+                      <w:rPr>
+                        <w:rFonts w:ascii="Cambria Math" w:hAnsi="Cambria Math"/>
+                      </w:rPr>
+                      <m:t>2</m:t>
+                    </m:r>
+                  </m:den>
+                </m:f>
+              </m:e>
+            </m:d>
+          </m:e>
+        </m:func>
+        <m:r>
+          <w:rPr>
+            <w:rFonts w:ascii="Cambria Math" w:hAnsi="Cambria Math"/>
+          </w:rPr>
+          <m:t>=-</m:t>
+        </m:r>
+        <m:r>
+          <w:rPr>
+            <w:rFonts w:ascii="Cambria Math" w:hAnsi="Cambria Math"/>
+          </w:rPr>
+          <m:t>0.707</m:t>
+        </m:r>
+      </m:oMath>
+      <w:r>
+        <w:rPr>
+          <w:rFonts w:eastAsiaTheme="minorEastAsia"/>
+        </w:rPr>
+        <w:tab/>
+      </w:r>
+      <w:r>
+        <w:rPr>
+          <w:rFonts w:eastAsiaTheme="minorEastAsia"/>
+        </w:rPr>
+        <w:tab/>
+      </w:r>
+      <w:r>
+        <w:rPr>
+          <w:rFonts w:eastAsiaTheme="minorEastAsia"/>
+        </w:rPr>
+        <w:t>(</w:t>
+      </w:r>
+      <w:r>
+        <w:rPr>
+          <w:rFonts w:eastAsiaTheme="minorEastAsia"/>
+        </w:rPr>
+        <w:t>17</w:t>
+      </w:r>
+      <w:r>
+        <w:rPr>
+          <w:rFonts w:eastAsiaTheme="minorEastAsia"/>
+        </w:rPr>
+        <w:t>)</w:t>
+      </w:r>
+    </w:p>
+    <w:p>
+      <w:pPr>
+        <w:jc w:val="center"/>
+        <w:rPr>
+          <w:rFonts w:eastAsiaTheme="minorEastAsia"/>
+        </w:rPr>
+      </w:pPr>
+      <m:oMath>
+        <m:sSub>
+          <m:sSubPr>
+            <m:ctrlPr>
+              <w:rPr>
+                <w:rFonts w:ascii="Cambria Math" w:eastAsiaTheme="minorEastAsia" w:hAnsi="Cambria Math"/>
+                <w:i/>
+              </w:rPr>
+            </m:ctrlPr>
+          </m:sSubPr>
+          <m:e>
+            <m:r>
+              <w:rPr>
+                <w:rFonts w:ascii="Cambria Math" w:eastAsiaTheme="minorEastAsia" w:hAnsi="Cambria Math"/>
+              </w:rPr>
+              <m:t>k</m:t>
+            </m:r>
+          </m:e>
+          <m:sub>
+            <m:r>
+              <w:rPr>
+                <w:rFonts w:ascii="Cambria Math" w:eastAsiaTheme="minorEastAsia" w:hAnsi="Cambria Math"/>
+              </w:rPr>
+              <m:t>d3</m:t>
+            </m:r>
+          </m:sub>
+        </m:sSub>
+        <m:r>
+          <w:rPr>
+            <w:rFonts w:ascii="Cambria Math" w:eastAsiaTheme="minorEastAsia" w:hAnsi="Cambria Math"/>
+          </w:rPr>
+          <m:t>=</m:t>
+        </m:r>
+        <m:r>
+          <w:rPr>
+            <w:rFonts w:ascii="Cambria Math" w:eastAsiaTheme="minorEastAsia" w:hAnsi="Cambria Math"/>
+          </w:rPr>
+          <m:t>1</m:t>
+        </m:r>
+      </m:oMath>
+      <w:r>
+        <w:rPr>
+          <w:rFonts w:eastAsiaTheme="minorEastAsia"/>
+        </w:rPr>
+        <w:t xml:space="preserve"> (concentrated winding)</w:t>
+      </w:r>
+      <w:r>
+        <w:rPr>
+          <w:rFonts w:eastAsiaTheme="minorEastAsia"/>
+        </w:rPr>
+        <w:tab/>
+      </w:r>
+      <w:r>
+        <w:rPr>
+          <w:rFonts w:eastAsiaTheme="minorEastAsia"/>
+        </w:rPr>
+        <w:tab/>
+      </w:r>
+      <w:r>
+        <w:rPr>
+          <w:rFonts w:eastAsiaTheme="minorEastAsia"/>
+        </w:rPr>
+        <w:tab/>
+      </w:r>
+      <w:r>
+        <w:rPr>
+          <w:rFonts w:eastAsiaTheme="minorEastAsia"/>
+        </w:rPr>
+        <w:t>(</w:t>
+      </w:r>
+      <w:r>
+        <w:rPr>
+          <w:rFonts w:eastAsiaTheme="minorEastAsia"/>
+        </w:rPr>
+        <w:t>18</w:t>
+      </w:r>
+      <w:r>
+        <w:rPr>
+          <w:rFonts w:eastAsiaTheme="minorEastAsia"/>
+        </w:rPr>
+        <w:t>)</w:t>
+      </w:r>
+    </w:p>
+    <w:p>
+      <w:pPr>
+        <w:jc w:val="center"/>
+        <w:rPr>
+          <w:rFonts w:eastAsiaTheme="minorEastAsia"/>
+        </w:rPr>
+      </w:pPr>
+      <m:oMath>
+        <m:sSub>
+          <m:sSubPr>
+            <m:ctrlPr>
+              <w:rPr>
+                <w:rFonts w:ascii="Cambria Math" w:eastAsiaTheme="minorEastAsia" w:hAnsi="Cambria Math"/>
+                <w:i/>
+              </w:rPr>
+            </m:ctrlPr>
+          </m:sSubPr>
+          <m:e>
+            <m:r>
+              <w:rPr>
+                <w:rFonts w:ascii="Cambria Math" w:eastAsiaTheme="minorEastAsia" w:hAnsi="Cambria Math"/>
+              </w:rPr>
+              <m:t>k</m:t>
+            </m:r>
+          </m:e>
+          <m:sub>
+            <m:r>
+              <w:rPr>
+                <w:rFonts w:ascii="Cambria Math" w:eastAsiaTheme="minorEastAsia" w:hAnsi="Cambria Math"/>
+              </w:rPr>
+              <m:t>w3</m:t>
+            </m:r>
+          </m:sub>
+        </m:sSub>
+        <m:r>
+          <w:rPr>
+            <w:rFonts w:ascii="Cambria Math" w:eastAsiaTheme="minorEastAsia" w:hAnsi="Cambria Math"/>
+          </w:rPr>
+          <m:t>=</m:t>
+        </m:r>
+        <m:sSub>
+          <m:sSubPr>
+            <m:ctrlPr>
+              <w:rPr>
+                <w:rFonts w:ascii="Cambria Math" w:eastAsiaTheme="minorEastAsia" w:hAnsi="Cambria Math"/>
+                <w:i/>
+              </w:rPr>
+            </m:ctrlPr>
+          </m:sSubPr>
+          <m:e>
+            <m:r>
+              <w:rPr>
+                <w:rFonts w:ascii="Cambria Math" w:eastAsiaTheme="minorEastAsia" w:hAnsi="Cambria Math"/>
+              </w:rPr>
+              <m:t>k</m:t>
+            </m:r>
+          </m:e>
+          <m:sub>
+            <m:r>
+              <w:rPr>
+                <w:rFonts w:ascii="Cambria Math" w:eastAsiaTheme="minorEastAsia" w:hAnsi="Cambria Math"/>
+              </w:rPr>
+              <m:t>d3</m:t>
+            </m:r>
+          </m:sub>
+        </m:sSub>
+        <m:r>
+          <w:rPr>
+            <w:rFonts w:ascii="Cambria Math" w:eastAsiaTheme="minorEastAsia" w:hAnsi="Cambria Math"/>
+          </w:rPr>
+          <m:t>*</m:t>
+        </m:r>
+        <m:sSub>
+          <m:sSubPr>
+            <m:ctrlPr>
+              <w:rPr>
+                <w:rFonts w:ascii="Cambria Math" w:eastAsiaTheme="minorEastAsia" w:hAnsi="Cambria Math"/>
+                <w:i/>
+              </w:rPr>
+            </m:ctrlPr>
+          </m:sSubPr>
+          <m:e>
+            <m:r>
+              <w:rPr>
+                <w:rFonts w:ascii="Cambria Math" w:eastAsiaTheme="minorEastAsia" w:hAnsi="Cambria Math"/>
+              </w:rPr>
+              <m:t>k</m:t>
+            </m:r>
+          </m:e>
+          <m:sub>
+            <m:r>
+              <w:rPr>
+                <w:rFonts w:ascii="Cambria Math" w:eastAsiaTheme="minorEastAsia" w:hAnsi="Cambria Math"/>
+              </w:rPr>
+              <m:t>p3</m:t>
+            </m:r>
+          </m:sub>
+        </m:sSub>
+        <m:r>
+          <w:rPr>
+            <w:rFonts w:ascii="Cambria Math" w:eastAsiaTheme="minorEastAsia" w:hAnsi="Cambria Math"/>
+          </w:rPr>
+          <m:t>=-0.707</m:t>
+        </m:r>
+      </m:oMath>
+      <w:r>
+        <w:rPr>
+          <w:rFonts w:eastAsiaTheme="minorEastAsia"/>
+        </w:rPr>
+        <w:tab/>
+      </w:r>
+      <w:r>
+        <w:rPr>
+          <w:rFonts w:eastAsiaTheme="minorEastAsia"/>
+        </w:rPr>
+        <w:tab/>
+      </w:r>
+      <w:r>
+        <w:rPr>
+          <w:rFonts w:eastAsiaTheme="minorEastAsia"/>
+        </w:rPr>
+        <w:tab/>
+      </w:r>
+      <w:r>
+        <w:rPr>
+          <w:rFonts w:eastAsiaTheme="minorEastAsia"/>
+        </w:rPr>
+        <w:tab/>
+      </w:r>
+      <w:r>
+        <w:rPr>
+          <w:rFonts w:eastAsiaTheme="minorEastAsia"/>
+        </w:rPr>
+        <w:t>(</w:t>
+      </w:r>
+      <w:r>
+        <w:rPr>
+          <w:rFonts w:eastAsiaTheme="minorEastAsia"/>
+        </w:rPr>
+        <w:t>19</w:t>
+      </w:r>
+      <w:r>
+        <w:rPr>
+          <w:rFonts w:eastAsiaTheme="minorEastAsia"/>
+        </w:rPr>
+        <w:t>)</w:t>
+      </w:r>
+    </w:p>
+    <w:p>
+      <w:pPr>
+        <w:jc w:val="center"/>
+        <w:rPr>
+          <w:rFonts w:eastAsiaTheme="minorEastAsia"/>
+        </w:rPr>
+      </w:pPr>
+      <m:oMath>
+        <m:sSub>
+          <m:sSubPr>
+            <m:ctrlPr>
+              <w:rPr>
+                <w:rFonts w:ascii="Cambria Math" w:hAnsi="Cambria Math"/>
+                <w:i/>
+              </w:rPr>
+            </m:ctrlPr>
+          </m:sSubPr>
+          <m:e>
+            <m:r>
+              <w:rPr>
+                <w:rFonts w:ascii="Cambria Math" w:hAnsi="Cambria Math"/>
+              </w:rPr>
+              <m:t>k</m:t>
+            </m:r>
+          </m:e>
+          <m:sub>
+            <m:r>
+              <w:rPr>
+                <w:rFonts w:ascii="Cambria Math" w:hAnsi="Cambria Math"/>
+              </w:rPr>
+              <m:t>p5</m:t>
+            </m:r>
+          </m:sub>
+        </m:sSub>
+        <m:r>
+          <w:rPr>
+            <w:rFonts w:ascii="Cambria Math" w:hAnsi="Cambria Math"/>
+          </w:rPr>
+          <m:t>=</m:t>
+        </m:r>
+        <m:r>
+          <m:rPr>
+            <m:sty m:val="p"/>
+          </m:rPr>
+          <w:rPr>
+            <w:rFonts w:ascii="Cambria Math" w:hAnsi="Cambria Math"/>
+          </w:rPr>
+          <m:t>sin⁡</m:t>
+        </m:r>
+        <m:r>
+          <w:rPr>
+            <w:rFonts w:ascii="Cambria Math" w:hAnsi="Cambria Math"/>
+          </w:rPr>
+          <m:t>(n*</m:t>
+        </m:r>
+        <m:f>
+          <m:fPr>
+            <m:ctrlPr>
+              <w:rPr>
+                <w:rFonts w:ascii="Cambria Math" w:hAnsi="Cambria Math"/>
+                <w:i/>
+              </w:rPr>
+            </m:ctrlPr>
+          </m:fPr>
+          <m:num>
+            <m:r>
+              <w:rPr>
+                <w:rFonts w:ascii="Cambria Math" w:hAnsi="Cambria Math"/>
+              </w:rPr>
+              <m:t>λ</m:t>
+            </m:r>
+          </m:num>
+          <m:den>
+            <m:r>
+              <w:rPr>
+                <w:rFonts w:ascii="Cambria Math" w:hAnsi="Cambria Math"/>
+              </w:rPr>
+              <m:t>2</m:t>
+            </m:r>
+          </m:den>
+        </m:f>
+        <m:r>
+          <w:rPr>
+            <w:rFonts w:ascii="Cambria Math" w:hAnsi="Cambria Math"/>
+          </w:rPr>
+          <m:t>)=</m:t>
+        </m:r>
+        <m:func>
+          <m:funcPr>
+            <m:ctrlPr>
+              <w:rPr>
+                <w:rFonts w:ascii="Cambria Math" w:hAnsi="Cambria Math"/>
+              </w:rPr>
+            </m:ctrlPr>
+          </m:funcPr>
+          <m:fName>
+            <m:r>
+              <m:rPr>
+                <m:sty m:val="p"/>
+              </m:rPr>
+              <w:rPr>
+                <w:rFonts w:ascii="Cambria Math" w:hAnsi="Cambria Math"/>
+              </w:rPr>
+              <m:t>sin</m:t>
+            </m:r>
+          </m:fName>
+          <m:e>
+            <m:d>
+              <m:dPr>
+                <m:ctrlPr>
+                  <w:rPr>
+                    <w:rFonts w:ascii="Cambria Math" w:hAnsi="Cambria Math"/>
+                    <w:i/>
+                  </w:rPr>
+                </m:ctrlPr>
+              </m:dPr>
+              <m:e>
+                <m:r>
+                  <w:rPr>
+                    <w:rFonts w:ascii="Cambria Math" w:hAnsi="Cambria Math"/>
+                  </w:rPr>
+                  <m:t>5*</m:t>
+                </m:r>
+                <m:f>
+                  <m:fPr>
+                    <m:ctrlPr>
+                      <w:rPr>
+                        <w:rFonts w:ascii="Cambria Math" w:hAnsi="Cambria Math"/>
+                        <w:i/>
+                      </w:rPr>
+                    </m:ctrlPr>
+                  </m:fPr>
+                  <m:num>
+                    <m:r>
+                      <w:rPr>
+                        <w:rFonts w:ascii="Cambria Math" w:hAnsi="Cambria Math"/>
+                      </w:rPr>
+                      <m:t>150</m:t>
+                    </m:r>
+                    <m:r>
+                      <m:rPr>
+                        <m:sty m:val="p"/>
+                      </m:rPr>
+                      <w:rPr>
+                        <w:rFonts w:ascii="Cambria Math" w:hAnsi="Cambria Math"/>
+                      </w:rPr>
+                      <m:t>°</m:t>
+                    </m:r>
+                  </m:num>
+                  <m:den>
+                    <m:r>
+                      <w:rPr>
+                        <w:rFonts w:ascii="Cambria Math" w:hAnsi="Cambria Math"/>
+                      </w:rPr>
+                      <m:t>2</m:t>
+                    </m:r>
+                  </m:den>
+                </m:f>
+              </m:e>
+            </m:d>
+          </m:e>
+        </m:func>
+        <m:r>
+          <w:rPr>
+            <w:rFonts w:ascii="Cambria Math" w:hAnsi="Cambria Math"/>
+          </w:rPr>
+          <m:t>=</m:t>
+        </m:r>
+        <m:r>
+          <w:rPr>
+            <w:rFonts w:ascii="Cambria Math" w:hAnsi="Cambria Math"/>
+          </w:rPr>
+          <m:t>0.2588</m:t>
+        </m:r>
+      </m:oMath>
+      <w:r>
+        <w:rPr>
+          <w:rFonts w:eastAsiaTheme="minorEastAsia"/>
+        </w:rPr>
+        <w:tab/>
+      </w:r>
+      <w:r>
+        <w:rPr>
+          <w:rFonts w:eastAsiaTheme="minorEastAsia"/>
+        </w:rPr>
+        <w:t>(</w:t>
+      </w:r>
+      <w:r>
+        <w:rPr>
+          <w:rFonts w:eastAsiaTheme="minorEastAsia"/>
+        </w:rPr>
+        <w:t>20</w:t>
+      </w:r>
+      <w:r>
+        <w:rPr>
+          <w:rFonts w:eastAsiaTheme="minorEastAsia"/>
+        </w:rPr>
+        <w:t>)</w:t>
+      </w:r>
+    </w:p>
+    <w:p>
+      <w:pPr>
+        <w:jc w:val="center"/>
+        <w:rPr>
+          <w:rFonts w:eastAsiaTheme="minorEastAsia"/>
+        </w:rPr>
+      </w:pPr>
+      <m:oMath>
+        <m:sSub>
+          <m:sSubPr>
+            <m:ctrlPr>
+              <w:rPr>
+                <w:rFonts w:ascii="Cambria Math" w:eastAsiaTheme="minorEastAsia" w:hAnsi="Cambria Math"/>
+                <w:i/>
+              </w:rPr>
+            </m:ctrlPr>
+          </m:sSubPr>
+          <m:e>
+            <m:r>
+              <w:rPr>
+                <w:rFonts w:ascii="Cambria Math" w:eastAsiaTheme="minorEastAsia" w:hAnsi="Cambria Math"/>
+              </w:rPr>
+              <m:t>k</m:t>
+            </m:r>
+          </m:e>
+          <m:sub>
+            <m:r>
+              <w:rPr>
+                <w:rFonts w:ascii="Cambria Math" w:eastAsiaTheme="minorEastAsia" w:hAnsi="Cambria Math"/>
+              </w:rPr>
+              <m:t>d5</m:t>
+            </m:r>
+          </m:sub>
+        </m:sSub>
+        <m:r>
+          <w:rPr>
+            <w:rFonts w:ascii="Cambria Math" w:eastAsiaTheme="minorEastAsia" w:hAnsi="Cambria Math"/>
+          </w:rPr>
+          <m:t>=</m:t>
+        </m:r>
+        <m:r>
+          <w:rPr>
+            <w:rFonts w:ascii="Cambria Math" w:eastAsiaTheme="minorEastAsia" w:hAnsi="Cambria Math"/>
+          </w:rPr>
+          <m:t>1</m:t>
+        </m:r>
+      </m:oMath>
+      <w:r>
+        <w:rPr>
+          <w:rFonts w:eastAsiaTheme="minorEastAsia"/>
+        </w:rPr>
+        <w:t xml:space="preserve"> (concentrated winding)</w:t>
+      </w:r>
+      <w:r>
+        <w:rPr>
+          <w:rFonts w:eastAsiaTheme="minorEastAsia"/>
+        </w:rPr>
+        <w:tab/>
+      </w:r>
+      <w:r>
+        <w:rPr>
+          <w:rFonts w:eastAsiaTheme="minorEastAsia"/>
+        </w:rPr>
+        <w:tab/>
+      </w:r>
+      <w:r>
+        <w:rPr>
+          <w:rFonts w:eastAsiaTheme="minorEastAsia"/>
+        </w:rPr>
+        <w:tab/>
+      </w:r>
+      <w:r>
+        <w:rPr>
+          <w:rFonts w:eastAsiaTheme="minorEastAsia"/>
+        </w:rPr>
+        <w:t>(</w:t>
+      </w:r>
+      <w:r>
+        <w:rPr>
+          <w:rFonts w:eastAsiaTheme="minorEastAsia"/>
+        </w:rPr>
+        <w:t>21</w:t>
+      </w:r>
+      <w:r>
+        <w:rPr>
+          <w:rFonts w:eastAsiaTheme="minorEastAsia"/>
+        </w:rPr>
+        <w:t>)</w:t>
+      </w:r>
+    </w:p>
+    <w:p>
+      <w:pPr>
+        <w:jc w:val="center"/>
+        <w:rPr>
+          <w:rFonts w:eastAsiaTheme="minorEastAsia"/>
+        </w:rPr>
+      </w:pPr>
+      <m:oMath>
+        <m:sSub>
+          <m:sSubPr>
+            <m:ctrlPr>
+              <w:rPr>
+                <w:rFonts w:ascii="Cambria Math" w:eastAsiaTheme="minorEastAsia" w:hAnsi="Cambria Math"/>
+                <w:i/>
+              </w:rPr>
+            </m:ctrlPr>
+          </m:sSubPr>
+          <m:e>
+            <m:r>
+              <w:rPr>
+                <w:rFonts w:ascii="Cambria Math" w:eastAsiaTheme="minorEastAsia" w:hAnsi="Cambria Math"/>
+              </w:rPr>
+              <m:t>k</m:t>
+            </m:r>
+          </m:e>
+          <m:sub>
+            <m:r>
+              <w:rPr>
+                <w:rFonts w:ascii="Cambria Math" w:eastAsiaTheme="minorEastAsia" w:hAnsi="Cambria Math"/>
+              </w:rPr>
+              <m:t>w5</m:t>
+            </m:r>
+          </m:sub>
+        </m:sSub>
+        <m:r>
+          <w:rPr>
+            <w:rFonts w:ascii="Cambria Math" w:eastAsiaTheme="minorEastAsia" w:hAnsi="Cambria Math"/>
+          </w:rPr>
+          <m:t>=</m:t>
+        </m:r>
+        <m:sSub>
+          <m:sSubPr>
+            <m:ctrlPr>
+              <w:rPr>
+                <w:rFonts w:ascii="Cambria Math" w:eastAsiaTheme="minorEastAsia" w:hAnsi="Cambria Math"/>
+                <w:i/>
+              </w:rPr>
+            </m:ctrlPr>
+          </m:sSubPr>
+          <m:e>
+            <m:r>
+              <w:rPr>
+                <w:rFonts w:ascii="Cambria Math" w:eastAsiaTheme="minorEastAsia" w:hAnsi="Cambria Math"/>
+              </w:rPr>
+              <m:t>k</m:t>
+            </m:r>
+          </m:e>
+          <m:sub>
+            <m:r>
+              <w:rPr>
+                <w:rFonts w:ascii="Cambria Math" w:eastAsiaTheme="minorEastAsia" w:hAnsi="Cambria Math"/>
+              </w:rPr>
+              <m:t>d5</m:t>
+            </m:r>
+          </m:sub>
+        </m:sSub>
+        <m:r>
+          <w:rPr>
+            <w:rFonts w:ascii="Cambria Math" w:eastAsiaTheme="minorEastAsia" w:hAnsi="Cambria Math"/>
+          </w:rPr>
+          <m:t>*</m:t>
+        </m:r>
+        <m:sSub>
+          <m:sSubPr>
+            <m:ctrlPr>
+              <w:rPr>
+                <w:rFonts w:ascii="Cambria Math" w:eastAsiaTheme="minorEastAsia" w:hAnsi="Cambria Math"/>
+                <w:i/>
+              </w:rPr>
+            </m:ctrlPr>
+          </m:sSubPr>
+          <m:e>
+            <m:r>
+              <w:rPr>
+                <w:rFonts w:ascii="Cambria Math" w:eastAsiaTheme="minorEastAsia" w:hAnsi="Cambria Math"/>
+              </w:rPr>
+              <m:t>k</m:t>
+            </m:r>
+          </m:e>
+          <m:sub>
+            <m:r>
+              <w:rPr>
+                <w:rFonts w:ascii="Cambria Math" w:eastAsiaTheme="minorEastAsia" w:hAnsi="Cambria Math"/>
+              </w:rPr>
+              <m:t>p5</m:t>
+            </m:r>
+          </m:sub>
+        </m:sSub>
+        <m:r>
+          <w:rPr>
+            <w:rFonts w:ascii="Cambria Math" w:eastAsiaTheme="minorEastAsia" w:hAnsi="Cambria Math"/>
+          </w:rPr>
+          <m:t>=0.2588</m:t>
+        </m:r>
+      </m:oMath>
+      <w:r>
+        <w:rPr>
+          <w:rFonts w:eastAsiaTheme="minorEastAsia"/>
+        </w:rPr>
+        <w:tab/>
+      </w:r>
+      <w:r>
+        <w:rPr>
+          <w:rFonts w:eastAsiaTheme="minorEastAsia"/>
+        </w:rPr>
+        <w:tab/>
+      </w:r>
+      <w:r>
+        <w:rPr>
+          <w:rFonts w:eastAsiaTheme="minorEastAsia"/>
+        </w:rPr>
+        <w:tab/>
+      </w:r>
+      <w:r>
+        <w:rPr>
+          <w:rFonts w:eastAsiaTheme="minorEastAsia"/>
+        </w:rPr>
+        <w:tab/>
+      </w:r>
+      <w:bookmarkStart w:id="8" w:name="_GoBack"/>
+      <w:bookmarkEnd w:id="8"/>
+      <w:r>
+        <w:rPr>
+          <w:rFonts w:eastAsiaTheme="minorEastAsia"/>
+        </w:rPr>
+        <w:t>(</w:t>
+      </w:r>
+      <w:r>
+        <w:rPr>
+          <w:rFonts w:eastAsiaTheme="minorEastAsia"/>
+        </w:rPr>
+        <w:t>22</w:t>
+      </w:r>
+      <w:r>
+        <w:rPr>
+          <w:rFonts w:eastAsiaTheme="minorEastAsia"/>
+        </w:rPr>
+        <w:t>)</w:t>
+      </w:r>
+    </w:p>
     <w:p/>
     <w:sectPr>
       <w:footerReference w:type="default" r:id="rId11"/>
@@ -8514,7 +9957,7 @@
 </file>
 
 <file path=customXml/itemProps1.xml><?xml version="1.0" encoding="utf-8"?>
-<ds:datastoreItem xmlns:ds="http://schemas.openxmlformats.org/officeDocument/2006/customXml" ds:itemID="{65EBFB3F-B9C8-4757-8C44-382933738EE5}">
+<ds:datastoreItem xmlns:ds="http://schemas.openxmlformats.org/officeDocument/2006/customXml" ds:itemID="{EB5F54C0-108F-4F1C-8949-3872A7A7E20C}">
   <ds:schemaRefs>
     <ds:schemaRef ds:uri="http://schemas.openxmlformats.org/officeDocument/2006/bibliography"/>
   </ds:schemaRefs>

</xml_diff>

<commit_message>
2 soru bitti. 3 soru canımızı almaz umarım, fea yakma bizi
</commit_message>
<xml_diff>
--- a/Project2/Report/Report2.docx
+++ b/Project2/Report/Report2.docx
@@ -1200,14 +1200,27 @@
       <w:r>
         <w:t xml:space="preserve">Table </w:t>
       </w:r>
-      <w:fldSimple w:instr=" SEQ Table \* ARABIC ">
-        <w:r>
-          <w:rPr>
-            <w:noProof/>
-          </w:rPr>
-          <w:t>1</w:t>
-        </w:r>
-      </w:fldSimple>
+      <w:r>
+        <w:fldChar w:fldCharType="begin"/>
+      </w:r>
+      <w:r>
+        <w:instrText xml:space="preserve"> SEQ Table \* ARABIC </w:instrText>
+      </w:r>
+      <w:r>
+        <w:fldChar w:fldCharType="separate"/>
+      </w:r>
+      <w:r>
+        <w:rPr>
+          <w:noProof/>
+        </w:rPr>
+        <w:t>1</w:t>
+      </w:r>
+      <w:r>
+        <w:rPr>
+          <w:noProof/>
+        </w:rPr>
+        <w:fldChar w:fldCharType="end"/>
+      </w:r>
       <w:r>
         <w:t xml:space="preserve"> : Winding Distribution of the</w:t>
       </w:r>
@@ -4009,14 +4022,27 @@
       <w:r>
         <w:t xml:space="preserve">Table </w:t>
       </w:r>
-      <w:fldSimple w:instr=" SEQ Table \* ARABIC ">
-        <w:r>
-          <w:rPr>
-            <w:noProof/>
-          </w:rPr>
-          <w:t>2</w:t>
-        </w:r>
-      </w:fldSimple>
+      <w:r>
+        <w:fldChar w:fldCharType="begin"/>
+      </w:r>
+      <w:r>
+        <w:instrText xml:space="preserve"> SEQ Table \* ARABIC </w:instrText>
+      </w:r>
+      <w:r>
+        <w:fldChar w:fldCharType="separate"/>
+      </w:r>
+      <w:r>
+        <w:rPr>
+          <w:noProof/>
+        </w:rPr>
+        <w:t>2</w:t>
+      </w:r>
+      <w:r>
+        <w:rPr>
+          <w:noProof/>
+        </w:rPr>
+        <w:fldChar w:fldCharType="end"/>
+      </w:r>
       <w:r>
         <w:t xml:space="preserve"> : Winding </w:t>
       </w:r>
@@ -4483,13 +4509,7 @@
           <w:rPr>
             <w:rStyle w:val="Kpr"/>
           </w:rPr>
-          <w:t>Emetor</w:t>
-        </w:r>
-        <w:r>
-          <w:rPr>
-            <w:rStyle w:val="Kpr"/>
-          </w:rPr>
-          <w:t xml:space="preserve"> Winding Design </w:t>
+          <w:t xml:space="preserve">Emetor Winding Design </w:t>
         </w:r>
         <w:r>
           <w:rPr>
@@ -4697,14 +4717,27 @@
       <w:r>
         <w:t xml:space="preserve">Table </w:t>
       </w:r>
-      <w:fldSimple w:instr=" SEQ Table \* ARABIC ">
-        <w:r>
-          <w:rPr>
-            <w:noProof/>
-          </w:rPr>
-          <w:t>3</w:t>
-        </w:r>
-      </w:fldSimple>
+      <w:r>
+        <w:fldChar w:fldCharType="begin"/>
+      </w:r>
+      <w:r>
+        <w:instrText xml:space="preserve"> SEQ Table \* ARABIC </w:instrText>
+      </w:r>
+      <w:r>
+        <w:fldChar w:fldCharType="separate"/>
+      </w:r>
+      <w:r>
+        <w:rPr>
+          <w:noProof/>
+        </w:rPr>
+        <w:t>3</w:t>
+      </w:r>
+      <w:r>
+        <w:rPr>
+          <w:noProof/>
+        </w:rPr>
+        <w:fldChar w:fldCharType="end"/>
+      </w:r>
       <w:r>
         <w:t xml:space="preserve"> : </w:t>
       </w:r>
@@ -8657,14 +8690,27 @@
       <w:r>
         <w:t xml:space="preserve">Figure </w:t>
       </w:r>
-      <w:fldSimple w:instr=" SEQ Figure \* ARABIC ">
-        <w:r>
-          <w:rPr>
-            <w:noProof/>
-          </w:rPr>
-          <w:t>1</w:t>
-        </w:r>
-      </w:fldSimple>
+      <w:r>
+        <w:fldChar w:fldCharType="begin"/>
+      </w:r>
+      <w:r>
+        <w:instrText xml:space="preserve"> SEQ Figure \* ARABIC </w:instrText>
+      </w:r>
+      <w:r>
+        <w:fldChar w:fldCharType="separate"/>
+      </w:r>
+      <w:r>
+        <w:rPr>
+          <w:noProof/>
+        </w:rPr>
+        <w:t>1</w:t>
+      </w:r>
+      <w:r>
+        <w:rPr>
+          <w:noProof/>
+        </w:rPr>
+        <w:fldChar w:fldCharType="end"/>
+      </w:r>
       <w:r>
         <w:t xml:space="preserve"> : Voltage </w:t>
       </w:r>
@@ -10098,14 +10144,27 @@
       <w:r>
         <w:t xml:space="preserve">Table </w:t>
       </w:r>
-      <w:fldSimple w:instr=" SEQ Table \* ARABIC ">
-        <w:r>
-          <w:rPr>
-            <w:noProof/>
-          </w:rPr>
-          <w:t>4</w:t>
-        </w:r>
-      </w:fldSimple>
+      <w:r>
+        <w:fldChar w:fldCharType="begin"/>
+      </w:r>
+      <w:r>
+        <w:instrText xml:space="preserve"> SEQ Table \* ARABIC </w:instrText>
+      </w:r>
+      <w:r>
+        <w:fldChar w:fldCharType="separate"/>
+      </w:r>
+      <w:r>
+        <w:rPr>
+          <w:noProof/>
+        </w:rPr>
+        <w:t>4</w:t>
+      </w:r>
+      <w:r>
+        <w:rPr>
+          <w:noProof/>
+        </w:rPr>
+        <w:fldChar w:fldCharType="end"/>
+      </w:r>
       <w:r>
         <w:t xml:space="preserve"> : </w:t>
       </w:r>
@@ -10497,19 +10556,7 @@
           <w:rPr>
             <w:rFonts w:ascii="Cambria Math" w:hAnsi="Cambria Math"/>
           </w:rPr>
-          <m:t>=0.</m:t>
-        </m:r>
-        <m:r>
-          <w:rPr>
-            <w:rFonts w:ascii="Cambria Math" w:hAnsi="Cambria Math"/>
-          </w:rPr>
-          <m:t>50</m:t>
-        </m:r>
-        <m:r>
-          <w:rPr>
-            <w:rFonts w:ascii="Cambria Math" w:hAnsi="Cambria Math"/>
-          </w:rPr>
-          <m:t xml:space="preserve"> slots per pole per phase</m:t>
+          <m:t>=0.50 slots per pole per phase</m:t>
         </m:r>
       </m:oMath>
       <w:r>
@@ -10617,13 +10664,7 @@
           <w:rPr>
             <w:rFonts w:ascii="Cambria Math" w:eastAsiaTheme="minorEastAsia" w:hAnsi="Cambria Math"/>
           </w:rPr>
-          <m:t>=</m:t>
-        </m:r>
-        <m:r>
-          <w:rPr>
-            <w:rFonts w:ascii="Cambria Math" w:eastAsiaTheme="minorEastAsia" w:hAnsi="Cambria Math"/>
-          </w:rPr>
-          <m:t>120</m:t>
+          <m:t>=120</m:t>
         </m:r>
         <m:r>
           <m:rPr>
@@ -10684,14 +10725,27 @@
       <w:r>
         <w:t xml:space="preserve">Table </w:t>
       </w:r>
-      <w:fldSimple w:instr=" SEQ Table \* ARABIC ">
-        <w:r>
-          <w:rPr>
-            <w:noProof/>
-          </w:rPr>
-          <w:t>5</w:t>
-        </w:r>
-      </w:fldSimple>
+      <w:r>
+        <w:fldChar w:fldCharType="begin"/>
+      </w:r>
+      <w:r>
+        <w:instrText xml:space="preserve"> SEQ Table \* ARABIC </w:instrText>
+      </w:r>
+      <w:r>
+        <w:fldChar w:fldCharType="separate"/>
+      </w:r>
+      <w:r>
+        <w:rPr>
+          <w:noProof/>
+        </w:rPr>
+        <w:t>5</w:t>
+      </w:r>
+      <w:r>
+        <w:rPr>
+          <w:noProof/>
+        </w:rPr>
+        <w:fldChar w:fldCharType="end"/>
+      </w:r>
       <w:r>
         <w:t xml:space="preserve"> : </w:t>
       </w:r>
@@ -15084,14 +15138,27 @@
       <w:r>
         <w:t xml:space="preserve">Figure </w:t>
       </w:r>
-      <w:fldSimple w:instr=" SEQ Figure \* ARABIC ">
-        <w:r>
-          <w:rPr>
-            <w:noProof/>
-          </w:rPr>
-          <w:t>2</w:t>
-        </w:r>
-      </w:fldSimple>
+      <w:r>
+        <w:fldChar w:fldCharType="begin"/>
+      </w:r>
+      <w:r>
+        <w:instrText xml:space="preserve"> SEQ Figure \* ARABIC </w:instrText>
+      </w:r>
+      <w:r>
+        <w:fldChar w:fldCharType="separate"/>
+      </w:r>
+      <w:r>
+        <w:rPr>
+          <w:noProof/>
+        </w:rPr>
+        <w:t>2</w:t>
+      </w:r>
+      <w:r>
+        <w:rPr>
+          <w:noProof/>
+        </w:rPr>
+        <w:fldChar w:fldCharType="end"/>
+      </w:r>
       <w:r>
         <w:t xml:space="preserve">: </w:t>
       </w:r>
@@ -15527,19 +15594,7 @@
           <w:rPr>
             <w:rFonts w:ascii="Cambria Math" w:eastAsiaTheme="minorEastAsia" w:hAnsi="Cambria Math"/>
           </w:rPr>
-          <m:t>=0.</m:t>
-        </m:r>
-        <m:r>
-          <w:rPr>
-            <w:rFonts w:ascii="Cambria Math" w:eastAsiaTheme="minorEastAsia" w:hAnsi="Cambria Math"/>
-          </w:rPr>
-          <m:t>8</m:t>
-        </m:r>
-        <m:r>
-          <w:rPr>
-            <w:rFonts w:ascii="Cambria Math" w:eastAsiaTheme="minorEastAsia" w:hAnsi="Cambria Math"/>
-          </w:rPr>
-          <m:t>66</m:t>
+          <m:t>=0.866</m:t>
         </m:r>
       </m:oMath>
       <w:r>
@@ -15723,19 +15778,7 @@
                       <w:rPr>
                         <w:rFonts w:ascii="Cambria Math" w:hAnsi="Cambria Math"/>
                       </w:rPr>
-                      <m:t>1</m:t>
-                    </m:r>
-                    <m:r>
-                      <w:rPr>
-                        <w:rFonts w:ascii="Cambria Math" w:hAnsi="Cambria Math"/>
-                      </w:rPr>
-                      <m:t>2</m:t>
-                    </m:r>
-                    <m:r>
-                      <w:rPr>
-                        <w:rFonts w:ascii="Cambria Math" w:hAnsi="Cambria Math"/>
-                      </w:rPr>
-                      <m:t>0</m:t>
+                      <m:t>120</m:t>
                     </m:r>
                     <m:r>
                       <m:rPr>
@@ -15764,13 +15807,7 @@
           <w:rPr>
             <w:rFonts w:ascii="Cambria Math" w:hAnsi="Cambria Math"/>
           </w:rPr>
-          <m:t>=</m:t>
-        </m:r>
-        <m:r>
-          <w:rPr>
-            <w:rFonts w:ascii="Cambria Math" w:hAnsi="Cambria Math"/>
-          </w:rPr>
-          <m:t>0</m:t>
+          <m:t>=0</m:t>
         </m:r>
       </m:oMath>
       <w:r>
@@ -16004,13 +16041,7 @@
           <w:rPr>
             <w:rFonts w:ascii="Cambria Math" w:eastAsiaTheme="minorEastAsia" w:hAnsi="Cambria Math"/>
           </w:rPr>
-          <m:t>=</m:t>
-        </m:r>
-        <m:r>
-          <w:rPr>
-            <w:rFonts w:ascii="Cambria Math" w:eastAsiaTheme="minorEastAsia" w:hAnsi="Cambria Math"/>
-          </w:rPr>
-          <m:t>0</m:t>
+          <m:t>=0</m:t>
         </m:r>
       </m:oMath>
       <w:r>
@@ -16194,19 +16225,7 @@
                       <w:rPr>
                         <w:rFonts w:ascii="Cambria Math" w:hAnsi="Cambria Math"/>
                       </w:rPr>
-                      <m:t>1</m:t>
-                    </m:r>
-                    <m:r>
-                      <w:rPr>
-                        <w:rFonts w:ascii="Cambria Math" w:hAnsi="Cambria Math"/>
-                      </w:rPr>
-                      <m:t>2</m:t>
-                    </m:r>
-                    <m:r>
-                      <w:rPr>
-                        <w:rFonts w:ascii="Cambria Math" w:hAnsi="Cambria Math"/>
-                      </w:rPr>
-                      <m:t>0</m:t>
+                      <m:t>120</m:t>
                     </m:r>
                     <m:r>
                       <m:rPr>
@@ -16235,21 +16254,9 @@
           <w:rPr>
             <w:rFonts w:ascii="Cambria Math" w:hAnsi="Cambria Math"/>
           </w:rPr>
-          <m:t>=</m:t>
-        </m:r>
-        <m:r>
-          <w:rPr>
-            <w:rFonts w:ascii="Cambria Math" w:hAnsi="Cambria Math"/>
-          </w:rPr>
-          <m:t>-0.866</m:t>
+          <m:t>=-0.866</m:t>
         </m:r>
       </m:oMath>
-      <w:r>
-        <w:rPr>
-          <w:rFonts w:eastAsiaTheme="minorEastAsia"/>
-        </w:rPr>
-        <w:tab/>
-      </w:r>
       <w:r>
         <w:rPr>
           <w:rFonts w:eastAsiaTheme="minorEastAsia"/>
@@ -16582,14 +16589,27 @@
       <w:r>
         <w:t xml:space="preserve">Table </w:t>
       </w:r>
-      <w:fldSimple w:instr=" SEQ Table \* ARABIC ">
-        <w:r>
-          <w:rPr>
-            <w:noProof/>
-          </w:rPr>
-          <w:t>6</w:t>
-        </w:r>
-      </w:fldSimple>
+      <w:r>
+        <w:fldChar w:fldCharType="begin"/>
+      </w:r>
+      <w:r>
+        <w:instrText xml:space="preserve"> SEQ Table \* ARABIC </w:instrText>
+      </w:r>
+      <w:r>
+        <w:fldChar w:fldCharType="separate"/>
+      </w:r>
+      <w:r>
+        <w:rPr>
+          <w:noProof/>
+        </w:rPr>
+        <w:t>6</w:t>
+      </w:r>
+      <w:r>
+        <w:rPr>
+          <w:noProof/>
+        </w:rPr>
+        <w:fldChar w:fldCharType="end"/>
+      </w:r>
       <w:r>
         <w:t xml:space="preserve"> : </w:t>
       </w:r>
@@ -17069,17 +17089,102 @@
       <w:r>
         <w:t>, it will rotate in the reverse direction</w:t>
       </w:r>
+      <w:r>
+        <w:t xml:space="preserve">. </w:t>
+      </w:r>
+    </w:p>
+    <w:p>
+      <w:pPr>
+        <w:ind w:firstLine="0"/>
+        <w:jc w:val="left"/>
+      </w:pPr>
+      <w:r>
+        <w:br w:type="page"/>
+      </w:r>
+    </w:p>
+    <w:p>
+      <w:pPr>
+        <w:pStyle w:val="Balk1"/>
+      </w:pPr>
+      <w:r>
+        <w:lastRenderedPageBreak/>
+        <w:t xml:space="preserve">Question 3: </w:t>
+      </w:r>
+      <w:r>
+        <w:t>2D FEA Modelling</w:t>
+      </w:r>
+    </w:p>
+    <w:p>
+      <w:pPr>
+        <w:rPr>
+          <w:noProof/>
+        </w:rPr>
+      </w:pPr>
+    </w:p>
+    <w:p>
+      <w:pPr>
+        <w:jc w:val="center"/>
+      </w:pPr>
       <w:bookmarkStart w:id="8" w:name="_GoBack"/>
+      <w:r>
+        <w:rPr>
+          <w:noProof/>
+        </w:rPr>
+        <w:drawing>
+          <wp:inline distT="0" distB="0" distL="0" distR="0" wp14:anchorId="1BE269F9" wp14:editId="4617E8D2">
+            <wp:extent cx="4728669" cy="3911600"/>
+            <wp:effectExtent l="0" t="0" r="0" b="0"/>
+            <wp:docPr id="8" name="Resim 8"/>
+            <wp:cNvGraphicFramePr>
+              <a:graphicFrameLocks xmlns:a="http://schemas.openxmlformats.org/drawingml/2006/main" noChangeAspect="1"/>
+            </wp:cNvGraphicFramePr>
+            <a:graphic xmlns:a="http://schemas.openxmlformats.org/drawingml/2006/main">
+              <a:graphicData uri="http://schemas.openxmlformats.org/drawingml/2006/picture">
+                <pic:pic xmlns:pic="http://schemas.openxmlformats.org/drawingml/2006/picture">
+                  <pic:nvPicPr>
+                    <pic:cNvPr id="0" name="Picture 1"/>
+                    <pic:cNvPicPr>
+                      <a:picLocks noChangeAspect="1" noChangeArrowheads="1"/>
+                    </pic:cNvPicPr>
+                  </pic:nvPicPr>
+                  <pic:blipFill>
+                    <a:blip r:embed="rId13">
+                      <a:extLst>
+                        <a:ext uri="{28A0092B-C50C-407E-A947-70E740481C1C}">
+                          <a14:useLocalDpi xmlns:a14="http://schemas.microsoft.com/office/drawing/2010/main" val="0"/>
+                        </a:ext>
+                      </a:extLst>
+                    </a:blip>
+                    <a:srcRect/>
+                    <a:stretch>
+                      <a:fillRect/>
+                    </a:stretch>
+                  </pic:blipFill>
+                  <pic:spPr bwMode="auto">
+                    <a:xfrm>
+                      <a:off x="0" y="0"/>
+                      <a:ext cx="4740053" cy="3921017"/>
+                    </a:xfrm>
+                    <a:prstGeom prst="rect">
+                      <a:avLst/>
+                    </a:prstGeom>
+                    <a:noFill/>
+                    <a:ln>
+                      <a:noFill/>
+                    </a:ln>
+                  </pic:spPr>
+                </pic:pic>
+              </a:graphicData>
+            </a:graphic>
+          </wp:inline>
+        </w:drawing>
+      </w:r>
       <w:bookmarkEnd w:id="8"/>
-      <w:r>
-        <w:t xml:space="preserve">. </w:t>
-      </w:r>
     </w:p>
     <w:p/>
     <w:p/>
     <w:p>
       <w:r>
-        <w:lastRenderedPageBreak/>
         <w:t xml:space="preserve">Machine 2 has no third harmonic component but it has </w:t>
       </w:r>
     </w:p>
@@ -17174,7 +17279,7 @@
       <w:r>
         <w:t xml:space="preserve">[2] - </w:t>
       </w:r>
-      <w:hyperlink r:id="rId13" w:history="1">
+      <w:hyperlink r:id="rId14" w:history="1">
         <w:r>
           <w:rPr>
             <w:rStyle w:val="Kpr"/>
@@ -17184,7 +17289,7 @@
       </w:hyperlink>
     </w:p>
     <w:sectPr>
-      <w:footerReference w:type="default" r:id="rId14"/>
+      <w:footerReference w:type="default" r:id="rId15"/>
       <w:pgSz w:w="12240" w:h="15840"/>
       <w:pgMar w:top="1440" w:right="1080" w:bottom="1440" w:left="1080" w:header="708" w:footer="708" w:gutter="0"/>
       <w:pgNumType w:start="0"/>
@@ -18523,6 +18628,7 @@
   <w:style w:type="character" w:default="1" w:styleId="VarsaylanParagrafYazTipi">
     <w:name w:val="Default Paragraph Font"/>
     <w:uiPriority w:val="1"/>
+    <w:semiHidden/>
     <w:unhideWhenUsed/>
   </w:style>
   <w:style w:type="table" w:default="1" w:styleId="NormalTablo">
@@ -19204,7 +19310,7 @@
 </file>
 
 <file path=customXml/itemProps1.xml><?xml version="1.0" encoding="utf-8"?>
-<ds:datastoreItem xmlns:ds="http://schemas.openxmlformats.org/officeDocument/2006/customXml" ds:itemID="{E0648F01-03F9-43E5-93DD-F4DB70F0CC98}">
+<ds:datastoreItem xmlns:ds="http://schemas.openxmlformats.org/officeDocument/2006/customXml" ds:itemID="{83263B2D-E385-43A0-9CC8-CD6737378C19}">
   <ds:schemaRefs>
     <ds:schemaRef ds:uri="http://schemas.openxmlformats.org/officeDocument/2006/bibliography"/>
   </ds:schemaRefs>

</xml_diff>